<commit_message>
changes as per the format
</commit_message>
<xml_diff>
--- a/README.docx
+++ b/README.docx
@@ -219,6 +219,15 @@
           <w:szCs w:val="36"/>
         </w:rPr>
       </w:pPr>
+    </w:p>
+    <w:p>
+      <w:pPr>
+        <w:rPr>
+          <w:rFonts w:ascii="Arial" w:hAnsi="Arial" w:cs="Arial"/>
+          <w:sz w:val="36"/>
+          <w:szCs w:val="36"/>
+        </w:rPr>
+      </w:pPr>
       <w:r>
         <w:rPr>
           <w:rFonts w:ascii="Arial" w:hAnsi="Arial" w:cs="Arial"/>
@@ -229,13 +238,428 @@
         <mc:AlternateContent>
           <mc:Choice Requires="wps">
             <w:drawing>
-              <wp:anchor distT="0" distB="0" distL="114300" distR="114300" simplePos="0" relativeHeight="251662336" behindDoc="0" locked="0" layoutInCell="1" allowOverlap="1" wp14:anchorId="1B79BF8E" wp14:editId="28B67C09">
+              <wp:anchor distT="45720" distB="45720" distL="114300" distR="114300" simplePos="0" relativeHeight="251661312" behindDoc="0" locked="0" layoutInCell="1" allowOverlap="1" wp14:anchorId="10B997B9" wp14:editId="3AFE46B6">
+                <wp:simplePos x="0" y="0"/>
+                <wp:positionH relativeFrom="margin">
+                  <wp:posOffset>487045</wp:posOffset>
+                </wp:positionH>
+                <wp:positionV relativeFrom="paragraph">
+                  <wp:posOffset>279400</wp:posOffset>
+                </wp:positionV>
+                <wp:extent cx="5029200" cy="1238250"/>
+                <wp:effectExtent l="0" t="0" r="0" b="0"/>
+                <wp:wrapSquare wrapText="bothSides"/>
+                <wp:docPr id="217" name="Text Box 2"/>
+                <wp:cNvGraphicFramePr>
+                  <a:graphicFrameLocks xmlns:a="http://schemas.openxmlformats.org/drawingml/2006/main"/>
+                </wp:cNvGraphicFramePr>
+                <a:graphic xmlns:a="http://schemas.openxmlformats.org/drawingml/2006/main">
+                  <a:graphicData uri="http://schemas.microsoft.com/office/word/2010/wordprocessingShape">
+                    <wps:wsp>
+                      <wps:cNvSpPr txBox="1">
+                        <a:spLocks noChangeArrowheads="1"/>
+                      </wps:cNvSpPr>
+                      <wps:spPr bwMode="auto">
+                        <a:xfrm>
+                          <a:off x="0" y="0"/>
+                          <a:ext cx="5029200" cy="1238250"/>
+                        </a:xfrm>
+                        <a:prstGeom prst="rect">
+                          <a:avLst/>
+                        </a:prstGeom>
+                        <a:solidFill>
+                          <a:srgbClr val="FFFFFF"/>
+                        </a:solidFill>
+                        <a:ln w="9525">
+                          <a:noFill/>
+                          <a:miter lim="800000"/>
+                          <a:headEnd/>
+                          <a:tailEnd/>
+                        </a:ln>
+                      </wps:spPr>
+                      <wps:txbx>
+                        <w:txbxContent>
+                          <w:p>
+                            <w:pPr>
+                              <w:jc w:val="center"/>
+                              <w:rPr>
+                                <w:rFonts w:ascii="Times New Roman" w:hAnsi="Times New Roman" w:cs="Times New Roman"/>
+                                <w:sz w:val="72"/>
+                                <w:szCs w:val="72"/>
+                              </w:rPr>
+                            </w:pPr>
+                            <w:r>
+                              <w:rPr>
+                                <w:rFonts w:ascii="Times New Roman" w:hAnsi="Times New Roman" w:cs="Times New Roman"/>
+                                <w:sz w:val="72"/>
+                                <w:szCs w:val="72"/>
+                              </w:rPr>
+                              <w:t>WEB DESIGNING</w:t>
+                            </w:r>
+                          </w:p>
+                          <w:p>
+                            <w:pPr>
+                              <w:jc w:val="center"/>
+                              <w:rPr>
+                                <w:rFonts w:ascii="Times New Roman" w:hAnsi="Times New Roman" w:cs="Times New Roman"/>
+                                <w:sz w:val="56"/>
+                                <w:szCs w:val="56"/>
+                              </w:rPr>
+                            </w:pPr>
+                            <w:r>
+                              <w:rPr>
+                                <w:rFonts w:ascii="Times New Roman" w:hAnsi="Times New Roman" w:cs="Times New Roman"/>
+                                <w:sz w:val="56"/>
+                                <w:szCs w:val="56"/>
+                              </w:rPr>
+                              <w:t>Module: CSY1018</w:t>
+                            </w:r>
+                          </w:p>
+                          <w:p>
+                            <w:pPr>
+                              <w:jc w:val="center"/>
+                              <w:rPr>
+                                <w:rFonts w:ascii="Times New Roman" w:hAnsi="Times New Roman" w:cs="Times New Roman"/>
+                                <w:sz w:val="36"/>
+                                <w:szCs w:val="36"/>
+                              </w:rPr>
+                            </w:pPr>
+                          </w:p>
+                          <w:p>
+                            <w:pPr>
+                              <w:jc w:val="center"/>
+                              <w:rPr>
+                                <w:rFonts w:ascii="Times New Roman" w:hAnsi="Times New Roman" w:cs="Times New Roman"/>
+                                <w:sz w:val="72"/>
+                                <w:szCs w:val="72"/>
+                              </w:rPr>
+                            </w:pPr>
+                          </w:p>
+                        </w:txbxContent>
+                      </wps:txbx>
+                      <wps:bodyPr rot="0" vert="horz" wrap="square" lIns="91440" tIns="45720" rIns="91440" bIns="45720" anchor="t" anchorCtr="0">
+                        <a:noAutofit/>
+                      </wps:bodyPr>
+                    </wps:wsp>
+                  </a:graphicData>
+                </a:graphic>
+                <wp14:sizeRelH relativeFrom="margin">
+                  <wp14:pctWidth>0</wp14:pctWidth>
+                </wp14:sizeRelH>
+                <wp14:sizeRelV relativeFrom="margin">
+                  <wp14:pctHeight>0</wp14:pctHeight>
+                </wp14:sizeRelV>
+              </wp:anchor>
+            </w:drawing>
+          </mc:Choice>
+          <mc:Fallback>
+            <w:pict>
+              <v:shapetype w14:anchorId="10B997B9" id="_x0000_t202" coordsize="21600,21600" o:spt="202" path="m,l,21600r21600,l21600,xe">
+                <v:stroke joinstyle="miter"/>
+                <v:path gradientshapeok="t" o:connecttype="rect"/>
+              </v:shapetype>
+              <v:shape id="Text Box 2" o:spid="_x0000_s1026" type="#_x0000_t202" style="position:absolute;margin-left:38.35pt;margin-top:22pt;width:396pt;height:97.5pt;z-index:251661312;visibility:visible;mso-wrap-style:square;mso-width-percent:0;mso-height-percent:0;mso-wrap-distance-left:9pt;mso-wrap-distance-top:3.6pt;mso-wrap-distance-right:9pt;mso-wrap-distance-bottom:3.6pt;mso-position-horizontal:absolute;mso-position-horizontal-relative:margin;mso-position-vertical:absolute;mso-position-vertical-relative:text;mso-width-percent:0;mso-height-percent:0;mso-width-relative:margin;mso-height-relative:margin;v-text-anchor:top" o:gfxdata="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" stroked="f">
+                <v:textbox>
+                  <w:txbxContent>
+                    <w:p>
+                      <w:pPr>
+                        <w:jc w:val="center"/>
+                        <w:rPr>
+                          <w:rFonts w:ascii="Times New Roman" w:hAnsi="Times New Roman" w:cs="Times New Roman"/>
+                          <w:sz w:val="72"/>
+                          <w:szCs w:val="72"/>
+                        </w:rPr>
+                      </w:pPr>
+                      <w:r>
+                        <w:rPr>
+                          <w:rFonts w:ascii="Times New Roman" w:hAnsi="Times New Roman" w:cs="Times New Roman"/>
+                          <w:sz w:val="72"/>
+                          <w:szCs w:val="72"/>
+                        </w:rPr>
+                        <w:t>WEB DESIGNING</w:t>
+                      </w:r>
+                    </w:p>
+                    <w:p>
+                      <w:pPr>
+                        <w:jc w:val="center"/>
+                        <w:rPr>
+                          <w:rFonts w:ascii="Times New Roman" w:hAnsi="Times New Roman" w:cs="Times New Roman"/>
+                          <w:sz w:val="56"/>
+                          <w:szCs w:val="56"/>
+                        </w:rPr>
+                      </w:pPr>
+                      <w:r>
+                        <w:rPr>
+                          <w:rFonts w:ascii="Times New Roman" w:hAnsi="Times New Roman" w:cs="Times New Roman"/>
+                          <w:sz w:val="56"/>
+                          <w:szCs w:val="56"/>
+                        </w:rPr>
+                        <w:t>Module: CSY1018</w:t>
+                      </w:r>
+                    </w:p>
+                    <w:p>
+                      <w:pPr>
+                        <w:jc w:val="center"/>
+                        <w:rPr>
+                          <w:rFonts w:ascii="Times New Roman" w:hAnsi="Times New Roman" w:cs="Times New Roman"/>
+                          <w:sz w:val="36"/>
+                          <w:szCs w:val="36"/>
+                        </w:rPr>
+                      </w:pPr>
+                    </w:p>
+                    <w:p>
+                      <w:pPr>
+                        <w:jc w:val="center"/>
+                        <w:rPr>
+                          <w:rFonts w:ascii="Times New Roman" w:hAnsi="Times New Roman" w:cs="Times New Roman"/>
+                          <w:sz w:val="72"/>
+                          <w:szCs w:val="72"/>
+                        </w:rPr>
+                      </w:pPr>
+                    </w:p>
+                  </w:txbxContent>
+                </v:textbox>
+                <w10:wrap type="square" anchorx="margin"/>
+              </v:shape>
+            </w:pict>
+          </mc:Fallback>
+        </mc:AlternateContent>
+      </w:r>
+    </w:p>
+    <w:p>
+      <w:pPr>
+        <w:rPr>
+          <w:rFonts w:ascii="Arial" w:hAnsi="Arial" w:cs="Arial"/>
+          <w:sz w:val="36"/>
+          <w:szCs w:val="36"/>
+        </w:rPr>
+      </w:pPr>
+    </w:p>
+    <w:p>
+      <w:pPr>
+        <w:rPr>
+          <w:rFonts w:ascii="Arial" w:hAnsi="Arial" w:cs="Arial"/>
+          <w:sz w:val="36"/>
+          <w:szCs w:val="36"/>
+        </w:rPr>
+      </w:pPr>
+    </w:p>
+    <w:p>
+      <w:pPr>
+        <w:rPr>
+          <w:rFonts w:ascii="Arial" w:hAnsi="Arial" w:cs="Arial"/>
+          <w:sz w:val="36"/>
+          <w:szCs w:val="36"/>
+        </w:rPr>
+      </w:pPr>
+    </w:p>
+    <w:p>
+      <w:pPr>
+        <w:rPr>
+          <w:rFonts w:ascii="Arial" w:hAnsi="Arial" w:cs="Arial"/>
+          <w:sz w:val="36"/>
+          <w:szCs w:val="36"/>
+        </w:rPr>
+      </w:pPr>
+      <w:r>
+        <w:rPr>
+          <w:rFonts w:ascii="Arial" w:hAnsi="Arial" w:cs="Arial"/>
+          <w:noProof/>
+          <w:sz w:val="36"/>
+          <w:szCs w:val="36"/>
+        </w:rPr>
+        <mc:AlternateContent>
+          <mc:Choice Requires="wps">
+            <w:drawing>
+              <wp:anchor distT="0" distB="0" distL="114300" distR="114300" simplePos="0" relativeHeight="251687936" behindDoc="0" locked="0" layoutInCell="1" allowOverlap="1" wp14:anchorId="47EB77ED" wp14:editId="2F64A7B3">
+                <wp:simplePos x="0" y="0"/>
+                <wp:positionH relativeFrom="margin">
+                  <wp:align>center</wp:align>
+                </wp:positionH>
+                <wp:positionV relativeFrom="paragraph">
+                  <wp:posOffset>5080</wp:posOffset>
+                </wp:positionV>
+                <wp:extent cx="3648075" cy="295275"/>
+                <wp:effectExtent l="0" t="0" r="0" b="0"/>
+                <wp:wrapNone/>
+                <wp:docPr id="36" name="Text Box 36"/>
+                <wp:cNvGraphicFramePr/>
+                <a:graphic xmlns:a="http://schemas.openxmlformats.org/drawingml/2006/main">
+                  <a:graphicData uri="http://schemas.microsoft.com/office/word/2010/wordprocessingShape">
+                    <wps:wsp>
+                      <wps:cNvSpPr txBox="1"/>
+                      <wps:spPr>
+                        <a:xfrm>
+                          <a:off x="0" y="0"/>
+                          <a:ext cx="3648075" cy="295275"/>
+                        </a:xfrm>
+                        <a:prstGeom prst="rect">
+                          <a:avLst/>
+                        </a:prstGeom>
+                        <a:noFill/>
+                        <a:ln w="6350">
+                          <a:noFill/>
+                        </a:ln>
+                        <a:effectLst/>
+                      </wps:spPr>
+                      <wps:style>
+                        <a:lnRef idx="0">
+                          <a:schemeClr val="accent1"/>
+                        </a:lnRef>
+                        <a:fillRef idx="0">
+                          <a:schemeClr val="accent1"/>
+                        </a:fillRef>
+                        <a:effectRef idx="0">
+                          <a:schemeClr val="accent1"/>
+                        </a:effectRef>
+                        <a:fontRef idx="minor">
+                          <a:schemeClr val="dk1"/>
+                        </a:fontRef>
+                      </wps:style>
+                      <wps:txbx>
+                        <w:txbxContent>
+                          <w:p>
+                            <w:pPr>
+                              <w:rPr>
+                                <w:rFonts w:ascii="Times New Roman" w:hAnsi="Times New Roman" w:cs="Times New Roman"/>
+                                <w:sz w:val="28"/>
+                                <w:szCs w:val="28"/>
+                              </w:rPr>
+                            </w:pPr>
+                            <w:r>
+                              <w:rPr>
+                                <w:rFonts w:ascii="Times New Roman" w:hAnsi="Times New Roman" w:cs="Times New Roman"/>
+                                <w:sz w:val="28"/>
+                                <w:szCs w:val="28"/>
+                              </w:rPr>
+                              <w:t>Published at: Wasps9277.github.io/assignment</w:t>
+                            </w:r>
+                          </w:p>
+                        </w:txbxContent>
+                      </wps:txbx>
+                      <wps:bodyPr rot="0" spcFirstLastPara="0" vertOverflow="overflow" horzOverflow="overflow" vert="horz" wrap="square" lIns="91440" tIns="45720" rIns="91440" bIns="45720" numCol="1" spcCol="0" rtlCol="0" fromWordArt="0" anchor="t" anchorCtr="0" forceAA="0" compatLnSpc="1">
+                        <a:prstTxWarp prst="textNoShape">
+                          <a:avLst/>
+                        </a:prstTxWarp>
+                        <a:noAutofit/>
+                      </wps:bodyPr>
+                    </wps:wsp>
+                  </a:graphicData>
+                </a:graphic>
+                <wp14:sizeRelH relativeFrom="margin">
+                  <wp14:pctWidth>0</wp14:pctWidth>
+                </wp14:sizeRelH>
+                <wp14:sizeRelV relativeFrom="margin">
+                  <wp14:pctHeight>0</wp14:pctHeight>
+                </wp14:sizeRelV>
+              </wp:anchor>
+            </w:drawing>
+          </mc:Choice>
+          <mc:Fallback>
+            <w:pict>
+              <v:shape w14:anchorId="47EB77ED" id="Text Box 36" o:spid="_x0000_s1027" type="#_x0000_t202" style="position:absolute;margin-left:0;margin-top:.4pt;width:287.25pt;height:23.25pt;z-index:251687936;visibility:visible;mso-wrap-style:square;mso-width-percent:0;mso-height-percent:0;mso-wrap-distance-left:9pt;mso-wrap-distance-top:0;mso-wrap-distance-right:9pt;mso-wrap-distance-bottom:0;mso-position-horizontal:center;mso-position-horizontal-relative:margin;mso-position-vertical:absolute;mso-position-vertical-relative:text;mso-width-percent:0;mso-height-percent:0;mso-width-relative:margin;mso-height-relative:margin;v-text-anchor:top" o:gfxdata="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" filled="f" stroked="f" strokeweight=".5pt">
+                <v:textbox>
+                  <w:txbxContent>
+                    <w:p>
+                      <w:pPr>
+                        <w:rPr>
+                          <w:rFonts w:ascii="Times New Roman" w:hAnsi="Times New Roman" w:cs="Times New Roman"/>
+                          <w:sz w:val="28"/>
+                          <w:szCs w:val="28"/>
+                        </w:rPr>
+                      </w:pPr>
+                      <w:r>
+                        <w:rPr>
+                          <w:rFonts w:ascii="Times New Roman" w:hAnsi="Times New Roman" w:cs="Times New Roman"/>
+                          <w:sz w:val="28"/>
+                          <w:szCs w:val="28"/>
+                        </w:rPr>
+                        <w:t>Published at: Wasps9277.github.io/assignment</w:t>
+                      </w:r>
+                    </w:p>
+                  </w:txbxContent>
+                </v:textbox>
+                <w10:wrap anchorx="margin"/>
+              </v:shape>
+            </w:pict>
+          </mc:Fallback>
+        </mc:AlternateContent>
+      </w:r>
+    </w:p>
+    <w:p>
+      <w:pPr>
+        <w:rPr>
+          <w:rFonts w:ascii="Arial" w:hAnsi="Arial" w:cs="Arial"/>
+          <w:sz w:val="36"/>
+          <w:szCs w:val="36"/>
+        </w:rPr>
+      </w:pPr>
+    </w:p>
+    <w:p>
+      <w:pPr>
+        <w:rPr>
+          <w:rFonts w:ascii="Arial" w:hAnsi="Arial" w:cs="Arial"/>
+          <w:sz w:val="36"/>
+          <w:szCs w:val="36"/>
+        </w:rPr>
+      </w:pPr>
+    </w:p>
+    <w:p>
+      <w:pPr>
+        <w:jc w:val="center"/>
+        <w:rPr>
+          <w:rFonts w:ascii="Arial" w:hAnsi="Arial" w:cs="Arial"/>
+          <w:sz w:val="36"/>
+          <w:szCs w:val="36"/>
+        </w:rPr>
+      </w:pPr>
+    </w:p>
+    <w:p>
+      <w:pPr>
+        <w:tabs>
+          <w:tab w:val="left" w:pos="8295"/>
+        </w:tabs>
+        <w:rPr>
+          <w:rFonts w:ascii="Arial" w:hAnsi="Arial" w:cs="Arial"/>
+          <w:sz w:val="36"/>
+          <w:szCs w:val="36"/>
+        </w:rPr>
+      </w:pPr>
+      <w:r>
+        <w:rPr>
+          <w:rFonts w:ascii="Arial" w:hAnsi="Arial" w:cs="Arial"/>
+          <w:sz w:val="36"/>
+          <w:szCs w:val="36"/>
+        </w:rPr>
+        <w:tab/>
+      </w:r>
+    </w:p>
+    <w:p>
+      <w:pPr>
+        <w:jc w:val="center"/>
+        <w:rPr>
+          <w:rFonts w:ascii="Arial" w:hAnsi="Arial" w:cs="Arial"/>
+          <w:sz w:val="36"/>
+          <w:szCs w:val="36"/>
+        </w:rPr>
+      </w:pPr>
+      <w:r>
+        <w:rPr>
+          <w:rFonts w:ascii="Arial" w:hAnsi="Arial" w:cs="Arial"/>
+          <w:noProof/>
+          <w:sz w:val="36"/>
+          <w:szCs w:val="36"/>
+        </w:rPr>
+        <mc:AlternateContent>
+          <mc:Choice Requires="wps">
+            <w:drawing>
+              <wp:anchor distT="0" distB="0" distL="114300" distR="114300" simplePos="0" relativeHeight="251662336" behindDoc="0" locked="0" layoutInCell="1" allowOverlap="1" wp14:anchorId="2F3DFB48" wp14:editId="77DDBC84">
                 <wp:simplePos x="0" y="0"/>
                 <wp:positionH relativeFrom="column">
-                  <wp:posOffset>1142365</wp:posOffset>
+                  <wp:posOffset>1037590</wp:posOffset>
                 </wp:positionH>
                 <wp:positionV relativeFrom="paragraph">
-                  <wp:posOffset>3124200</wp:posOffset>
+                  <wp:posOffset>13970</wp:posOffset>
                 </wp:positionV>
                 <wp:extent cx="4105275" cy="1038225"/>
                 <wp:effectExtent l="0" t="0" r="9525" b="9525"/>
@@ -335,11 +759,7 @@
           </mc:Choice>
           <mc:Fallback>
             <w:pict>
-              <v:shapetype w14:anchorId="1B79BF8E" id="_x0000_t202" coordsize="21600,21600" o:spt="202" path="m,l,21600r21600,l21600,xe">
-                <v:stroke joinstyle="miter"/>
-                <v:path gradientshapeok="t" o:connecttype="rect"/>
-              </v:shapetype>
-              <v:shape id="Text Box 7" o:spid="_x0000_s1026" type="#_x0000_t202" style="position:absolute;left:0;text-align:left;margin-left:89.95pt;margin-top:246pt;width:323.25pt;height:81.75pt;z-index:251662336;visibility:visible;mso-wrap-style:square;mso-height-percent:0;mso-wrap-distance-left:9pt;mso-wrap-distance-top:0;mso-wrap-distance-right:9pt;mso-wrap-distance-bottom:0;mso-position-horizontal:absolute;mso-position-horizontal-relative:text;mso-position-vertical:absolute;mso-position-vertical-relative:text;mso-height-percent:0;mso-height-relative:margin;v-text-anchor:top" o:gfxdata="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" fillcolor="white [3201]" stroked="f" strokeweight=".5pt">
+              <v:shape w14:anchorId="2F3DFB48" id="Text Box 7" o:spid="_x0000_s1028" type="#_x0000_t202" style="position:absolute;left:0;text-align:left;margin-left:81.7pt;margin-top:1.1pt;width:323.25pt;height:81.75pt;z-index:251662336;visibility:visible;mso-wrap-style:square;mso-height-percent:0;mso-wrap-distance-left:9pt;mso-wrap-distance-top:0;mso-wrap-distance-right:9pt;mso-wrap-distance-bottom:0;mso-position-horizontal:absolute;mso-position-horizontal-relative:text;mso-position-vertical:absolute;mso-position-vertical-relative:text;mso-height-percent:0;mso-height-relative:margin;v-text-anchor:top" o:gfxdata="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" fillcolor="white [3201]" stroked="f" strokeweight=".5pt">
                 <v:textbox>
                   <w:txbxContent>
                     <w:p>
@@ -390,282 +810,6 @@
       <w:r>
         <w:rPr>
           <w:rFonts w:ascii="Arial" w:hAnsi="Arial" w:cs="Arial"/>
-          <w:noProof/>
-          <w:sz w:val="36"/>
-          <w:szCs w:val="36"/>
-        </w:rPr>
-        <mc:AlternateContent>
-          <mc:Choice Requires="wps">
-            <w:drawing>
-              <wp:anchor distT="45720" distB="45720" distL="114300" distR="114300" simplePos="0" relativeHeight="251661312" behindDoc="0" locked="0" layoutInCell="1" allowOverlap="1" wp14:anchorId="7BC129C0" wp14:editId="3C6BABB4">
-                <wp:simplePos x="0" y="0"/>
-                <wp:positionH relativeFrom="margin">
-                  <wp:posOffset>485140</wp:posOffset>
-                </wp:positionH>
-                <wp:positionV relativeFrom="paragraph">
-                  <wp:posOffset>666750</wp:posOffset>
-                </wp:positionV>
-                <wp:extent cx="5029200" cy="1314450"/>
-                <wp:effectExtent l="0" t="0" r="0" b="0"/>
-                <wp:wrapSquare wrapText="bothSides"/>
-                <wp:docPr id="217" name="Text Box 2"/>
-                <wp:cNvGraphicFramePr>
-                  <a:graphicFrameLocks xmlns:a="http://schemas.openxmlformats.org/drawingml/2006/main"/>
-                </wp:cNvGraphicFramePr>
-                <a:graphic xmlns:a="http://schemas.openxmlformats.org/drawingml/2006/main">
-                  <a:graphicData uri="http://schemas.microsoft.com/office/word/2010/wordprocessingShape">
-                    <wps:wsp>
-                      <wps:cNvSpPr txBox="1">
-                        <a:spLocks noChangeArrowheads="1"/>
-                      </wps:cNvSpPr>
-                      <wps:spPr bwMode="auto">
-                        <a:xfrm>
-                          <a:off x="0" y="0"/>
-                          <a:ext cx="5029200" cy="1314450"/>
-                        </a:xfrm>
-                        <a:prstGeom prst="rect">
-                          <a:avLst/>
-                        </a:prstGeom>
-                        <a:solidFill>
-                          <a:srgbClr val="FFFFFF"/>
-                        </a:solidFill>
-                        <a:ln w="9525">
-                          <a:noFill/>
-                          <a:miter lim="800000"/>
-                          <a:headEnd/>
-                          <a:tailEnd/>
-                        </a:ln>
-                      </wps:spPr>
-                      <wps:txbx>
-                        <w:txbxContent>
-                          <w:p>
-                            <w:pPr>
-                              <w:jc w:val="center"/>
-                              <w:rPr>
-                                <w:rFonts w:ascii="Times New Roman" w:hAnsi="Times New Roman" w:cs="Times New Roman"/>
-                                <w:sz w:val="72"/>
-                                <w:szCs w:val="72"/>
-                              </w:rPr>
-                            </w:pPr>
-                            <w:r>
-                              <w:rPr>
-                                <w:rFonts w:ascii="Times New Roman" w:hAnsi="Times New Roman" w:cs="Times New Roman"/>
-                                <w:sz w:val="72"/>
-                                <w:szCs w:val="72"/>
-                              </w:rPr>
-                              <w:t>WEB DESIGNING</w:t>
-                            </w:r>
-                          </w:p>
-                          <w:p>
-                            <w:pPr>
-                              <w:jc w:val="center"/>
-                              <w:rPr>
-                                <w:rFonts w:ascii="Times New Roman" w:hAnsi="Times New Roman" w:cs="Times New Roman"/>
-                                <w:sz w:val="56"/>
-                                <w:szCs w:val="56"/>
-                              </w:rPr>
-                            </w:pPr>
-                            <w:r>
-                              <w:rPr>
-                                <w:rFonts w:ascii="Times New Roman" w:hAnsi="Times New Roman" w:cs="Times New Roman"/>
-                                <w:sz w:val="56"/>
-                                <w:szCs w:val="56"/>
-                              </w:rPr>
-                              <w:t>Module: CSY1018</w:t>
-                            </w:r>
-                          </w:p>
-                          <w:p>
-                            <w:pPr>
-                              <w:jc w:val="center"/>
-                              <w:rPr>
-                                <w:rFonts w:ascii="Times New Roman" w:hAnsi="Times New Roman" w:cs="Times New Roman"/>
-                                <w:sz w:val="72"/>
-                                <w:szCs w:val="72"/>
-                              </w:rPr>
-                            </w:pPr>
-                          </w:p>
-                        </w:txbxContent>
-                      </wps:txbx>
-                      <wps:bodyPr rot="0" vert="horz" wrap="square" lIns="91440" tIns="45720" rIns="91440" bIns="45720" anchor="t" anchorCtr="0">
-                        <a:noAutofit/>
-                      </wps:bodyPr>
-                    </wps:wsp>
-                  </a:graphicData>
-                </a:graphic>
-                <wp14:sizeRelH relativeFrom="margin">
-                  <wp14:pctWidth>0</wp14:pctWidth>
-                </wp14:sizeRelH>
-                <wp14:sizeRelV relativeFrom="margin">
-                  <wp14:pctHeight>0</wp14:pctHeight>
-                </wp14:sizeRelV>
-              </wp:anchor>
-            </w:drawing>
-          </mc:Choice>
-          <mc:Fallback>
-            <w:pict>
-              <v:shape w14:anchorId="7BC129C0" id="Text Box 2" o:spid="_x0000_s1027" type="#_x0000_t202" style="position:absolute;left:0;text-align:left;margin-left:38.2pt;margin-top:52.5pt;width:396pt;height:103.5pt;z-index:251661312;visibility:visible;mso-wrap-style:square;mso-width-percent:0;mso-height-percent:0;mso-wrap-distance-left:9pt;mso-wrap-distance-top:3.6pt;mso-wrap-distance-right:9pt;mso-wrap-distance-bottom:3.6pt;mso-position-horizontal:absolute;mso-position-horizontal-relative:margin;mso-position-vertical:absolute;mso-position-vertical-relative:text;mso-width-percent:0;mso-height-percent:0;mso-width-relative:margin;mso-height-relative:margin;v-text-anchor:top" o:gfxdata="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" stroked="f">
-                <v:textbox>
-                  <w:txbxContent>
-                    <w:p>
-                      <w:pPr>
-                        <w:jc w:val="center"/>
-                        <w:rPr>
-                          <w:rFonts w:ascii="Times New Roman" w:hAnsi="Times New Roman" w:cs="Times New Roman"/>
-                          <w:sz w:val="72"/>
-                          <w:szCs w:val="72"/>
-                        </w:rPr>
-                      </w:pPr>
-                      <w:r>
-                        <w:rPr>
-                          <w:rFonts w:ascii="Times New Roman" w:hAnsi="Times New Roman" w:cs="Times New Roman"/>
-                          <w:sz w:val="72"/>
-                          <w:szCs w:val="72"/>
-                        </w:rPr>
-                        <w:t>WEB DESIGNING</w:t>
-                      </w:r>
-                    </w:p>
-                    <w:p>
-                      <w:pPr>
-                        <w:jc w:val="center"/>
-                        <w:rPr>
-                          <w:rFonts w:ascii="Times New Roman" w:hAnsi="Times New Roman" w:cs="Times New Roman"/>
-                          <w:sz w:val="56"/>
-                          <w:szCs w:val="56"/>
-                        </w:rPr>
-                      </w:pPr>
-                      <w:r>
-                        <w:rPr>
-                          <w:rFonts w:ascii="Times New Roman" w:hAnsi="Times New Roman" w:cs="Times New Roman"/>
-                          <w:sz w:val="56"/>
-                          <w:szCs w:val="56"/>
-                        </w:rPr>
-                        <w:t>Module: CSY1018</w:t>
-                      </w:r>
-                    </w:p>
-                    <w:p>
-                      <w:pPr>
-                        <w:jc w:val="center"/>
-                        <w:rPr>
-                          <w:rFonts w:ascii="Times New Roman" w:hAnsi="Times New Roman" w:cs="Times New Roman"/>
-                          <w:sz w:val="72"/>
-                          <w:szCs w:val="72"/>
-                        </w:rPr>
-                      </w:pPr>
-                    </w:p>
-                  </w:txbxContent>
-                </v:textbox>
-                <w10:wrap type="square" anchorx="margin"/>
-              </v:shape>
-            </w:pict>
-          </mc:Fallback>
-        </mc:AlternateContent>
-      </w:r>
-    </w:p>
-    <w:p>
-      <w:pPr>
-        <w:rPr>
-          <w:rFonts w:ascii="Arial" w:hAnsi="Arial" w:cs="Arial"/>
-          <w:sz w:val="36"/>
-          <w:szCs w:val="36"/>
-        </w:rPr>
-      </w:pPr>
-    </w:p>
-    <w:p>
-      <w:pPr>
-        <w:rPr>
-          <w:rFonts w:ascii="Arial" w:hAnsi="Arial" w:cs="Arial"/>
-          <w:sz w:val="36"/>
-          <w:szCs w:val="36"/>
-        </w:rPr>
-      </w:pPr>
-    </w:p>
-    <w:p>
-      <w:pPr>
-        <w:rPr>
-          <w:rFonts w:ascii="Arial" w:hAnsi="Arial" w:cs="Arial"/>
-          <w:sz w:val="36"/>
-          <w:szCs w:val="36"/>
-        </w:rPr>
-      </w:pPr>
-    </w:p>
-    <w:p>
-      <w:pPr>
-        <w:rPr>
-          <w:rFonts w:ascii="Arial" w:hAnsi="Arial" w:cs="Arial"/>
-          <w:sz w:val="36"/>
-          <w:szCs w:val="36"/>
-        </w:rPr>
-      </w:pPr>
-    </w:p>
-    <w:p>
-      <w:pPr>
-        <w:rPr>
-          <w:rFonts w:ascii="Arial" w:hAnsi="Arial" w:cs="Arial"/>
-          <w:sz w:val="36"/>
-          <w:szCs w:val="36"/>
-        </w:rPr>
-      </w:pPr>
-    </w:p>
-    <w:p>
-      <w:pPr>
-        <w:rPr>
-          <w:rFonts w:ascii="Arial" w:hAnsi="Arial" w:cs="Arial"/>
-          <w:sz w:val="36"/>
-          <w:szCs w:val="36"/>
-        </w:rPr>
-      </w:pPr>
-    </w:p>
-    <w:p>
-      <w:pPr>
-        <w:rPr>
-          <w:rFonts w:ascii="Arial" w:hAnsi="Arial" w:cs="Arial"/>
-          <w:sz w:val="36"/>
-          <w:szCs w:val="36"/>
-        </w:rPr>
-      </w:pPr>
-    </w:p>
-    <w:p>
-      <w:pPr>
-        <w:jc w:val="center"/>
-        <w:rPr>
-          <w:rFonts w:ascii="Arial" w:hAnsi="Arial" w:cs="Arial"/>
-          <w:sz w:val="36"/>
-          <w:szCs w:val="36"/>
-        </w:rPr>
-      </w:pPr>
-    </w:p>
-    <w:p>
-      <w:pPr>
-        <w:tabs>
-          <w:tab w:val="left" w:pos="8295"/>
-        </w:tabs>
-        <w:rPr>
-          <w:rFonts w:ascii="Arial" w:hAnsi="Arial" w:cs="Arial"/>
-          <w:sz w:val="36"/>
-          <w:szCs w:val="36"/>
-        </w:rPr>
-      </w:pPr>
-      <w:r>
-        <w:rPr>
-          <w:rFonts w:ascii="Arial" w:hAnsi="Arial" w:cs="Arial"/>
-          <w:sz w:val="36"/>
-          <w:szCs w:val="36"/>
-        </w:rPr>
-        <w:tab/>
-      </w:r>
-    </w:p>
-    <w:p>
-      <w:pPr>
-        <w:jc w:val="center"/>
-        <w:rPr>
-          <w:rFonts w:ascii="Arial" w:hAnsi="Arial" w:cs="Arial"/>
-          <w:sz w:val="36"/>
-          <w:szCs w:val="36"/>
-        </w:rPr>
-      </w:pPr>
-      <w:r>
-        <w:rPr>
-          <w:rFonts w:ascii="Arial" w:hAnsi="Arial" w:cs="Arial"/>
           <w:sz w:val="36"/>
           <w:szCs w:val="36"/>
         </w:rPr>
@@ -710,7 +854,31 @@
           <w:sz w:val="24"/>
           <w:szCs w:val="24"/>
         </w:rPr>
-        <w:t>Introduction………………………………………………………………………………</w:t>
+        <w:t>Introducti</w:t>
+      </w:r>
+      <w:r>
+        <w:rPr>
+          <w:rFonts w:ascii="Arial" w:hAnsi="Arial" w:cs="Arial"/>
+          <w:sz w:val="24"/>
+          <w:szCs w:val="24"/>
+        </w:rPr>
+        <w:t>on…………………………………………………………………………</w:t>
+      </w:r>
+      <w:r>
+        <w:rPr>
+          <w:rFonts w:ascii="Arial" w:hAnsi="Arial" w:cs="Arial"/>
+          <w:sz w:val="24"/>
+          <w:szCs w:val="24"/>
+        </w:rPr>
+        <w:t>.</w:t>
+      </w:r>
+      <w:r>
+        <w:rPr>
+          <w:rFonts w:ascii="Arial" w:hAnsi="Arial" w:cs="Arial"/>
+          <w:sz w:val="24"/>
+          <w:szCs w:val="24"/>
+        </w:rPr>
+        <w:t xml:space="preserve"> 2</w:t>
       </w:r>
     </w:p>
     <w:p>
@@ -733,7 +901,31 @@
           <w:sz w:val="24"/>
           <w:szCs w:val="24"/>
         </w:rPr>
-        <w:t>Design Initiation…………………………………………………………………………</w:t>
+        <w:t>Design Initia</w:t>
+      </w:r>
+      <w:r>
+        <w:rPr>
+          <w:rFonts w:ascii="Arial" w:hAnsi="Arial" w:cs="Arial"/>
+          <w:sz w:val="24"/>
+          <w:szCs w:val="24"/>
+        </w:rPr>
+        <w:t>tion………………………………………………………………….</w:t>
+      </w:r>
+      <w:r>
+        <w:rPr>
+          <w:rFonts w:ascii="Arial" w:hAnsi="Arial" w:cs="Arial"/>
+          <w:sz w:val="24"/>
+          <w:szCs w:val="24"/>
+        </w:rPr>
+        <w:t>.</w:t>
+      </w:r>
+      <w:r>
+        <w:rPr>
+          <w:rFonts w:ascii="Arial" w:hAnsi="Arial" w:cs="Arial"/>
+          <w:sz w:val="24"/>
+          <w:szCs w:val="24"/>
+        </w:rPr>
+        <w:t xml:space="preserve"> 3-6</w:t>
       </w:r>
     </w:p>
     <w:p>
@@ -756,7 +948,15 @@
           <w:sz w:val="24"/>
           <w:szCs w:val="24"/>
         </w:rPr>
-        <w:t>Phase 1: Initial design wireframe……………………………………………..</w:t>
+        <w:t>Phase 1: Initial de</w:t>
+      </w:r>
+      <w:r>
+        <w:rPr>
+          <w:rFonts w:ascii="Arial" w:hAnsi="Arial" w:cs="Arial"/>
+          <w:sz w:val="24"/>
+          <w:szCs w:val="24"/>
+        </w:rPr>
+        <w:t>sign wireframe………………………………………… 3</w:t>
       </w:r>
     </w:p>
     <w:p>
@@ -779,7 +979,23 @@
           <w:sz w:val="24"/>
           <w:szCs w:val="24"/>
         </w:rPr>
-        <w:t>Phase 2: Design modification wireframe…………………………………….</w:t>
+        <w:t>Phase 2: Design modif</w:t>
+      </w:r>
+      <w:r>
+        <w:rPr>
+          <w:rFonts w:ascii="Arial" w:hAnsi="Arial" w:cs="Arial"/>
+          <w:sz w:val="24"/>
+          <w:szCs w:val="24"/>
+        </w:rPr>
+        <w:t xml:space="preserve">ication wireframe………………………………… </w:t>
+      </w:r>
+      <w:r>
+        <w:rPr>
+          <w:rFonts w:ascii="Arial" w:hAnsi="Arial" w:cs="Arial"/>
+          <w:sz w:val="24"/>
+          <w:szCs w:val="24"/>
+        </w:rPr>
+        <w:t>4</w:t>
       </w:r>
     </w:p>
     <w:p>
@@ -802,7 +1018,15 @@
           <w:sz w:val="24"/>
           <w:szCs w:val="24"/>
         </w:rPr>
-        <w:t>Phase 3: Final wireframe………………………………………………………</w:t>
+        <w:t>Phase 3: Fina</w:t>
+      </w:r>
+      <w:r>
+        <w:rPr>
+          <w:rFonts w:ascii="Arial" w:hAnsi="Arial" w:cs="Arial"/>
+          <w:sz w:val="24"/>
+          <w:szCs w:val="24"/>
+        </w:rPr>
+        <w:t>l wireframe………………………………………………….. 5</w:t>
       </w:r>
     </w:p>
     <w:p>
@@ -825,7 +1049,31 @@
           <w:sz w:val="24"/>
           <w:szCs w:val="24"/>
         </w:rPr>
-        <w:t>Draft………………………………………………………………………………………</w:t>
+        <w:t>Draft…</w:t>
+      </w:r>
+      <w:r>
+        <w:rPr>
+          <w:rFonts w:ascii="Arial" w:hAnsi="Arial" w:cs="Arial"/>
+          <w:sz w:val="24"/>
+          <w:szCs w:val="24"/>
+        </w:rPr>
+        <w:t>……………………………</w:t>
+      </w:r>
+      <w:r>
+        <w:rPr>
+          <w:rFonts w:ascii="Arial" w:hAnsi="Arial" w:cs="Arial"/>
+          <w:sz w:val="24"/>
+          <w:szCs w:val="24"/>
+        </w:rPr>
+        <w:t>…………………………………………………</w:t>
+      </w:r>
+      <w:r>
+        <w:rPr>
+          <w:rFonts w:ascii="Arial" w:hAnsi="Arial" w:cs="Arial"/>
+          <w:sz w:val="24"/>
+          <w:szCs w:val="24"/>
+        </w:rPr>
+        <w:t>7-9</w:t>
       </w:r>
     </w:p>
     <w:p>
@@ -848,7 +1096,31 @@
           <w:sz w:val="24"/>
           <w:szCs w:val="24"/>
         </w:rPr>
-        <w:t>Screen Mock Up…………………………………………………………………………</w:t>
+        <w:t>Screen Mock Up……………………………</w:t>
+      </w:r>
+      <w:r>
+        <w:rPr>
+          <w:rFonts w:ascii="Arial" w:hAnsi="Arial" w:cs="Arial"/>
+          <w:sz w:val="24"/>
+          <w:szCs w:val="24"/>
+        </w:rPr>
+        <w:t>…………………………………</w:t>
+      </w:r>
+      <w:r>
+        <w:rPr>
+          <w:rFonts w:ascii="Arial" w:hAnsi="Arial" w:cs="Arial"/>
+          <w:sz w:val="24"/>
+          <w:szCs w:val="24"/>
+        </w:rPr>
+        <w:t>...</w:t>
+      </w:r>
+      <w:r>
+        <w:rPr>
+          <w:rFonts w:ascii="Arial" w:hAnsi="Arial" w:cs="Arial"/>
+          <w:sz w:val="24"/>
+          <w:szCs w:val="24"/>
+        </w:rPr>
+        <w:t>10-13</w:t>
       </w:r>
     </w:p>
     <w:p>
@@ -871,7 +1143,31 @@
           <w:sz w:val="24"/>
           <w:szCs w:val="24"/>
         </w:rPr>
-        <w:t>Screen mock up: mobile responsive…………………………………………..</w:t>
+        <w:t>Screen mock up: mob</w:t>
+      </w:r>
+      <w:r>
+        <w:rPr>
+          <w:rFonts w:ascii="Arial" w:hAnsi="Arial" w:cs="Arial"/>
+          <w:sz w:val="24"/>
+          <w:szCs w:val="24"/>
+        </w:rPr>
+        <w:t>ile</w:t>
+      </w:r>
+      <w:r>
+        <w:rPr>
+          <w:rFonts w:ascii="Arial" w:hAnsi="Arial" w:cs="Arial"/>
+          <w:sz w:val="24"/>
+          <w:szCs w:val="24"/>
+        </w:rPr>
+        <w:t xml:space="preserve"> responsive………………………………….</w:t>
+      </w:r>
+      <w:r>
+        <w:rPr>
+          <w:rFonts w:ascii="Arial" w:hAnsi="Arial" w:cs="Arial"/>
+          <w:sz w:val="24"/>
+          <w:szCs w:val="24"/>
+        </w:rPr>
+        <w:t>12-13</w:t>
       </w:r>
     </w:p>
     <w:p>
@@ -894,7 +1190,15 @@
           <w:sz w:val="24"/>
           <w:szCs w:val="24"/>
         </w:rPr>
-        <w:t>Testing……………………………………………………………………………………</w:t>
+        <w:t>Testing</w:t>
+      </w:r>
+      <w:r>
+        <w:rPr>
+          <w:rFonts w:ascii="Arial" w:hAnsi="Arial" w:cs="Arial"/>
+          <w:sz w:val="24"/>
+          <w:szCs w:val="24"/>
+        </w:rPr>
+        <w:t>……………………………………………………………………………14-16</w:t>
       </w:r>
     </w:p>
     <w:p>
@@ -917,7 +1221,31 @@
           <w:sz w:val="24"/>
           <w:szCs w:val="24"/>
         </w:rPr>
-        <w:t>Citation and Referencing……………………………………………………………….</w:t>
+        <w:t>Citation and Refe</w:t>
+      </w:r>
+      <w:r>
+        <w:rPr>
+          <w:rFonts w:ascii="Arial" w:hAnsi="Arial" w:cs="Arial"/>
+          <w:sz w:val="24"/>
+          <w:szCs w:val="24"/>
+        </w:rPr>
+        <w:t>rencing………………………………………………………</w:t>
+      </w:r>
+      <w:r>
+        <w:rPr>
+          <w:rFonts w:ascii="Arial" w:hAnsi="Arial" w:cs="Arial"/>
+          <w:sz w:val="24"/>
+          <w:szCs w:val="24"/>
+        </w:rPr>
+        <w:t>.</w:t>
+      </w:r>
+      <w:r>
+        <w:rPr>
+          <w:rFonts w:ascii="Arial" w:hAnsi="Arial" w:cs="Arial"/>
+          <w:sz w:val="24"/>
+          <w:szCs w:val="24"/>
+        </w:rPr>
+        <w:t>18-19</w:t>
       </w:r>
       <w:r>
         <w:rPr>
@@ -1069,10 +1397,31 @@
     <w:p>
       <w:pPr>
         <w:pStyle w:val="PlainText"/>
-        <w:rPr>
-          <w:rFonts w:ascii="Arial" w:hAnsi="Arial" w:cs="Arial"/>
-          <w:sz w:val="24"/>
-          <w:szCs w:val="24"/>
+        <w:jc w:val="center"/>
+        <w:rPr>
+          <w:rFonts w:ascii="Arial" w:hAnsi="Arial" w:cs="Arial"/>
+          <w:sz w:val="36"/>
+          <w:szCs w:val="36"/>
+        </w:rPr>
+      </w:pPr>
+      <w:r>
+        <w:rPr>
+          <w:rFonts w:ascii="Arial" w:hAnsi="Arial" w:cs="Arial"/>
+          <w:sz w:val="36"/>
+          <w:szCs w:val="36"/>
+        </w:rPr>
+        <w:lastRenderedPageBreak/>
+        <w:t>Design Initiation</w:t>
+      </w:r>
+    </w:p>
+    <w:p>
+      <w:pPr>
+        <w:pStyle w:val="PlainText"/>
+        <w:jc w:val="center"/>
+        <w:rPr>
+          <w:rFonts w:ascii="Arial" w:hAnsi="Arial" w:cs="Arial"/>
+          <w:sz w:val="28"/>
+          <w:szCs w:val="28"/>
         </w:rPr>
       </w:pPr>
     </w:p>
@@ -3049,6 +3398,7 @@
       <w:r>
         <w:rPr>
           <w:rFonts w:ascii="Arial" w:hAnsi="Arial" w:cs="Arial"/>
+          <w:color w:val="2E74B5" w:themeColor="accent1" w:themeShade="BF"/>
         </w:rPr>
         <w:t xml:space="preserve">Home page </w:t>
       </w:r>
@@ -3104,8 +3454,10 @@
     </w:p>
     <w:p>
       <w:pPr>
-        <w:rPr>
-          <w:rFonts w:ascii="Arial" w:hAnsi="Arial" w:cs="Arial"/>
+        <w:ind w:firstLine="720"/>
+        <w:rPr>
+          <w:rFonts w:ascii="Arial" w:hAnsi="Arial" w:cs="Arial"/>
+          <w:color w:val="2E74B5" w:themeColor="accent1" w:themeShade="BF"/>
         </w:rPr>
       </w:pPr>
     </w:p>
@@ -3127,6 +3479,7 @@
       <w:r>
         <w:rPr>
           <w:rFonts w:ascii="Arial" w:hAnsi="Arial" w:cs="Arial"/>
+          <w:color w:val="2E74B5" w:themeColor="accent1" w:themeShade="BF"/>
         </w:rPr>
         <w:t xml:space="preserve">About me page </w:t>
       </w:r>
@@ -3202,6 +3555,7 @@
         <w:rPr>
           <w:rFonts w:ascii="Arial" w:hAnsi="Arial" w:cs="Arial"/>
           <w:i w:val="0"/>
+          <w:color w:val="2E74B5" w:themeColor="accent1" w:themeShade="BF"/>
           <w:sz w:val="22"/>
           <w:szCs w:val="22"/>
         </w:rPr>
@@ -3270,6 +3624,8 @@
           <w:rFonts w:ascii="Courier New" w:hAnsi="Courier New" w:cs="Courier New"/>
         </w:rPr>
       </w:pPr>
+      <w:bookmarkStart w:id="0" w:name="_GoBack"/>
+      <w:bookmarkEnd w:id="0"/>
     </w:p>
     <w:p>
       <w:pPr>
@@ -3286,6 +3642,7 @@
         <w:rPr>
           <w:rFonts w:ascii="Arial" w:hAnsi="Arial" w:cs="Arial"/>
           <w:i w:val="0"/>
+          <w:color w:val="2E74B5" w:themeColor="accent1" w:themeShade="BF"/>
           <w:sz w:val="22"/>
           <w:szCs w:val="22"/>
         </w:rPr>
@@ -3515,7 +3872,7 @@
           </mc:Choice>
           <mc:Fallback>
             <w:pict>
-              <v:shape w14:anchorId="2301EBEF" id="Text Box 23" o:spid="_x0000_s1028" type="#_x0000_t202" style="position:absolute;left:0;text-align:left;margin-left:255.7pt;margin-top:487.2pt;width:234pt;height:.05pt;z-index:251673600;visibility:visible;mso-wrap-style:square;mso-wrap-distance-left:9pt;mso-wrap-distance-top:0;mso-wrap-distance-right:9pt;mso-wrap-distance-bottom:0;mso-position-horizontal:absolute;mso-position-horizontal-relative:text;mso-position-vertical:absolute;mso-position-vertical-relative:text;v-text-anchor:top" o:gfxdata="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" stroked="f">
+              <v:shape w14:anchorId="2301EBEF" id="Text Box 23" o:spid="_x0000_s1029" type="#_x0000_t202" style="position:absolute;left:0;text-align:left;margin-left:255.7pt;margin-top:487.2pt;width:234pt;height:.05pt;z-index:251673600;visibility:visible;mso-wrap-style:square;mso-wrap-distance-left:9pt;mso-wrap-distance-top:0;mso-wrap-distance-right:9pt;mso-wrap-distance-bottom:0;mso-position-horizontal:absolute;mso-position-horizontal-relative:text;mso-position-vertical:absolute;mso-position-vertical-relative:text;v-text-anchor:top" o:gfxdata="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" stroked="f">
                 <v:textbox style="mso-fit-shape-to-text:t" inset="0,0,0,0">
                   <w:txbxContent>
                     <w:p>
@@ -3694,7 +4051,7 @@
           </mc:Choice>
           <mc:Fallback>
             <w:pict>
-              <v:shape w14:anchorId="24E32FA1" id="Text Box 21" o:spid="_x0000_s1029" type="#_x0000_t202" style="position:absolute;left:0;text-align:left;margin-left:-.05pt;margin-top:489.45pt;width:231pt;height:.05pt;z-index:251671552;visibility:visible;mso-wrap-style:square;mso-wrap-distance-left:9pt;mso-wrap-distance-top:0;mso-wrap-distance-right:9pt;mso-wrap-distance-bottom:0;mso-position-horizontal:absolute;mso-position-horizontal-relative:text;mso-position-vertical:absolute;mso-position-vertical-relative:text;v-text-anchor:top" o:gfxdata="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" stroked="f">
+              <v:shape w14:anchorId="24E32FA1" id="Text Box 21" o:spid="_x0000_s1030" type="#_x0000_t202" style="position:absolute;left:0;text-align:left;margin-left:-.05pt;margin-top:489.45pt;width:231pt;height:.05pt;z-index:251671552;visibility:visible;mso-wrap-style:square;mso-wrap-distance-left:9pt;mso-wrap-distance-top:0;mso-wrap-distance-right:9pt;mso-wrap-distance-bottom:0;mso-position-horizontal:absolute;mso-position-horizontal-relative:text;mso-position-vertical:absolute;mso-position-vertical-relative:text;v-text-anchor:top" o:gfxdata="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" stroked="f">
                 <v:textbox style="mso-fit-shape-to-text:t" inset="0,0,0,0">
                   <w:txbxContent>
                     <w:p>
@@ -3967,7 +4324,7 @@
           </mc:Choice>
           <mc:Fallback>
             <w:pict>
-              <v:shape w14:anchorId="3C976607" id="Text Box 29" o:spid="_x0000_s1030" type="#_x0000_t202" style="position:absolute;margin-left:260.2pt;margin-top:480.75pt;width:231.75pt;height:.05pt;z-index:251677696;visibility:visible;mso-wrap-style:square;mso-wrap-distance-left:9pt;mso-wrap-distance-top:0;mso-wrap-distance-right:9pt;mso-wrap-distance-bottom:0;mso-position-horizontal:absolute;mso-position-horizontal-relative:text;mso-position-vertical:absolute;mso-position-vertical-relative:text;v-text-anchor:top" o:gfxdata="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" stroked="f">
+              <v:shape w14:anchorId="3C976607" id="Text Box 29" o:spid="_x0000_s1031" type="#_x0000_t202" style="position:absolute;margin-left:260.2pt;margin-top:480.75pt;width:231.75pt;height:.05pt;z-index:251677696;visibility:visible;mso-wrap-style:square;mso-wrap-distance-left:9pt;mso-wrap-distance-top:0;mso-wrap-distance-right:9pt;mso-wrap-distance-bottom:0;mso-position-horizontal:absolute;mso-position-horizontal-relative:text;mso-position-vertical:absolute;mso-position-vertical-relative:text;v-text-anchor:top" o:gfxdata="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" stroked="f">
                 <v:textbox style="mso-fit-shape-to-text:t" inset="0,0,0,0">
                   <w:txbxContent>
                     <w:p>
@@ -4146,7 +4503,7 @@
           </mc:Choice>
           <mc:Fallback>
             <w:pict>
-              <v:shape w14:anchorId="683D5B43" id="Text Box 27" o:spid="_x0000_s1031" type="#_x0000_t202" style="position:absolute;margin-left:-.05pt;margin-top:481.5pt;width:231pt;height:.05pt;z-index:251675648;visibility:visible;mso-wrap-style:square;mso-wrap-distance-left:9pt;mso-wrap-distance-top:0;mso-wrap-distance-right:9pt;mso-wrap-distance-bottom:0;mso-position-horizontal:absolute;mso-position-horizontal-relative:text;mso-position-vertical:absolute;mso-position-vertical-relative:text;v-text-anchor:top" o:gfxdata="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" stroked="f">
+              <v:shape w14:anchorId="683D5B43" id="Text Box 27" o:spid="_x0000_s1032" type="#_x0000_t202" style="position:absolute;margin-left:-.05pt;margin-top:481.5pt;width:231pt;height:.05pt;z-index:251675648;visibility:visible;mso-wrap-style:square;mso-wrap-distance-left:9pt;mso-wrap-distance-top:0;mso-wrap-distance-right:9pt;mso-wrap-distance-bottom:0;mso-position-horizontal:absolute;mso-position-horizontal-relative:text;mso-position-vertical:absolute;mso-position-vertical-relative:text;v-text-anchor:top" o:gfxdata="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" stroked="f">
                 <v:textbox style="mso-fit-shape-to-text:t" inset="0,0,0,0">
                   <w:txbxContent>
                     <w:p>
@@ -4702,7 +5059,7 @@
           </mc:Choice>
           <mc:Fallback>
             <w:pict>
-              <v:shape w14:anchorId="7C95FD09" id="Text Box 33" o:spid="_x0000_s1032" type="#_x0000_t202" style="position:absolute;left:0;text-align:left;margin-left:-.15pt;margin-top:229.05pt;width:461.85pt;height:.05pt;z-index:251682816;visibility:visible;mso-wrap-style:square;mso-wrap-distance-left:9pt;mso-wrap-distance-top:0;mso-wrap-distance-right:9pt;mso-wrap-distance-bottom:0;mso-position-horizontal:absolute;mso-position-horizontal-relative:text;mso-position-vertical:absolute;mso-position-vertical-relative:text;v-text-anchor:top" o:gfxdata="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" stroked="f">
+              <v:shape w14:anchorId="7C95FD09" id="Text Box 33" o:spid="_x0000_s1033" type="#_x0000_t202" style="position:absolute;left:0;text-align:left;margin-left:-.15pt;margin-top:229.05pt;width:461.85pt;height:.05pt;z-index:251682816;visibility:visible;mso-wrap-style:square;mso-wrap-distance-left:9pt;mso-wrap-distance-top:0;mso-wrap-distance-right:9pt;mso-wrap-distance-bottom:0;mso-position-horizontal:absolute;mso-position-horizontal-relative:text;mso-position-vertical:absolute;mso-position-vertical-relative:text;v-text-anchor:top" o:gfxdata="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" stroked="f">
                 <v:textbox style="mso-fit-shape-to-text:t" inset="0,0,0,0">
                   <w:txbxContent>
                     <w:p>
@@ -5012,7 +5369,7 @@
           </mc:Choice>
           <mc:Fallback>
             <w:pict>
-              <v:shape w14:anchorId="10706280" id="Text Box 34" o:spid="_x0000_s1033" type="#_x0000_t202" style="position:absolute;left:0;text-align:left;margin-left:-.15pt;margin-top:230.75pt;width:461.85pt;height:.05pt;z-index:251684864;visibility:visible;mso-wrap-style:square;mso-wrap-distance-left:9pt;mso-wrap-distance-top:0;mso-wrap-distance-right:9pt;mso-wrap-distance-bottom:0;mso-position-horizontal:absolute;mso-position-horizontal-relative:text;mso-position-vertical:absolute;mso-position-vertical-relative:text;v-text-anchor:top" o:gfxdata="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" stroked="f">
+              <v:shape w14:anchorId="10706280" id="Text Box 34" o:spid="_x0000_s1034" type="#_x0000_t202" style="position:absolute;left:0;text-align:left;margin-left:-.15pt;margin-top:230.75pt;width:461.85pt;height:.05pt;z-index:251684864;visibility:visible;mso-wrap-style:square;mso-wrap-distance-left:9pt;mso-wrap-distance-top:0;mso-wrap-distance-right:9pt;mso-wrap-distance-bottom:0;mso-position-horizontal:absolute;mso-position-horizontal-relative:text;mso-position-vertical:absolute;mso-position-vertical-relative:text;v-text-anchor:top" o:gfxdata="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" stroked="f">
                 <v:textbox style="mso-fit-shape-to-text:t" inset="0,0,0,0">
                   <w:txbxContent>
                     <w:p>
@@ -5405,7 +5762,7 @@
           </mc:Choice>
           <mc:Fallback>
             <w:pict>
-              <v:shape w14:anchorId="27EA130A" id="Text Box 35" o:spid="_x0000_s1034" type="#_x0000_t202" style="position:absolute;left:0;text-align:left;margin-left:-.15pt;margin-top:254.25pt;width:461.85pt;height:.05pt;z-index:251686912;visibility:visible;mso-wrap-style:square;mso-wrap-distance-left:9pt;mso-wrap-distance-top:0;mso-wrap-distance-right:9pt;mso-wrap-distance-bottom:0;mso-position-horizontal:absolute;mso-position-horizontal-relative:text;mso-position-vertical:absolute;mso-position-vertical-relative:text;v-text-anchor:top" o:gfxdata="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" stroked="f">
+              <v:shape w14:anchorId="27EA130A" id="Text Box 35" o:spid="_x0000_s1035" type="#_x0000_t202" style="position:absolute;left:0;text-align:left;margin-left:-.15pt;margin-top:254.25pt;width:461.85pt;height:.05pt;z-index:251686912;visibility:visible;mso-wrap-style:square;mso-wrap-distance-left:9pt;mso-wrap-distance-top:0;mso-wrap-distance-right:9pt;mso-wrap-distance-bottom:0;mso-position-horizontal:absolute;mso-position-horizontal-relative:text;mso-position-vertical:absolute;mso-position-vertical-relative:text;v-text-anchor:top" o:gfxdata="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" stroked="f">
                 <v:textbox style="mso-fit-shape-to-text:t" inset="0,0,0,0">
                   <w:txbxContent>
                     <w:p>
@@ -5724,8 +6081,6 @@
         </w:rPr>
         <w:t xml:space="preserve"> Among the many codes, flex property was used frequently to align the containers. Padding and margin is significantly used to give the design more clean and definite structure. </w:t>
       </w:r>
-      <w:bookmarkStart w:id="0" w:name="_GoBack"/>
-      <w:bookmarkEnd w:id="0"/>
       <w:r>
         <w:rPr>
           <w:rFonts w:ascii="Arial" w:hAnsi="Arial" w:cs="Arial"/>
@@ -5865,7 +6220,27 @@
           <w:sz w:val="24"/>
           <w:szCs w:val="24"/>
         </w:rPr>
-        <w:t>Build A Pure CSS3 Slideshow (No Javascript Here)</w:t>
+        <w:t xml:space="preserve">Build A Pure CSS3 Slideshow (No </w:t>
+      </w:r>
+      <w:proofErr w:type="spellStart"/>
+      <w:r>
+        <w:rPr>
+          <w:rFonts w:ascii="Arial" w:hAnsi="Arial" w:cs="Arial"/>
+          <w:i/>
+          <w:sz w:val="24"/>
+          <w:szCs w:val="24"/>
+        </w:rPr>
+        <w:t>Javascript</w:t>
+      </w:r>
+      <w:proofErr w:type="spellEnd"/>
+      <w:r>
+        <w:rPr>
+          <w:rFonts w:ascii="Arial" w:hAnsi="Arial" w:cs="Arial"/>
+          <w:i/>
+          <w:sz w:val="24"/>
+          <w:szCs w:val="24"/>
+        </w:rPr>
+        <w:t xml:space="preserve"> Here)</w:t>
       </w:r>
       <w:r>
         <w:rPr>
@@ -6189,7 +6564,29 @@
           <w:sz w:val="24"/>
           <w:szCs w:val="24"/>
         </w:rPr>
-        <w:t>Image: Web Design Quote Of The Week - Vincent Palmer Blog</w:t>
+        <w:t xml:space="preserve">Image: Web Design Quote </w:t>
+      </w:r>
+      <w:proofErr w:type="gramStart"/>
+      <w:r>
+        <w:rPr>
+          <w:rStyle w:val="selectable"/>
+          <w:rFonts w:ascii="Arial" w:hAnsi="Arial" w:cs="Arial"/>
+          <w:i/>
+          <w:sz w:val="24"/>
+          <w:szCs w:val="24"/>
+        </w:rPr>
+        <w:t>Of The</w:t>
+      </w:r>
+      <w:proofErr w:type="gramEnd"/>
+      <w:r>
+        <w:rPr>
+          <w:rStyle w:val="selectable"/>
+          <w:rFonts w:ascii="Arial" w:hAnsi="Arial" w:cs="Arial"/>
+          <w:i/>
+          <w:sz w:val="24"/>
+          <w:szCs w:val="24"/>
+        </w:rPr>
+        <w:t xml:space="preserve"> Week - Vincent Palmer Blog</w:t>
       </w:r>
       <w:r>
         <w:rPr>
@@ -6271,8 +6668,42 @@
           <w:sz w:val="24"/>
           <w:szCs w:val="24"/>
         </w:rPr>
-        <w:t>Image: Sports Quotes About Not Giving Up. Quotesgram</w:t>
-      </w:r>
+        <w:t xml:space="preserve">Image: Sports Quotes </w:t>
+      </w:r>
+      <w:proofErr w:type="gramStart"/>
+      <w:r>
+        <w:rPr>
+          <w:rStyle w:val="selectable"/>
+          <w:rFonts w:ascii="Arial" w:hAnsi="Arial" w:cs="Arial"/>
+          <w:i/>
+          <w:sz w:val="24"/>
+          <w:szCs w:val="24"/>
+        </w:rPr>
+        <w:t>About</w:t>
+      </w:r>
+      <w:proofErr w:type="gramEnd"/>
+      <w:r>
+        <w:rPr>
+          <w:rStyle w:val="selectable"/>
+          <w:rFonts w:ascii="Arial" w:hAnsi="Arial" w:cs="Arial"/>
+          <w:i/>
+          <w:sz w:val="24"/>
+          <w:szCs w:val="24"/>
+        </w:rPr>
+        <w:t xml:space="preserve"> Not Giving Up. </w:t>
+      </w:r>
+      <w:proofErr w:type="spellStart"/>
+      <w:r>
+        <w:rPr>
+          <w:rStyle w:val="selectable"/>
+          <w:rFonts w:ascii="Arial" w:hAnsi="Arial" w:cs="Arial"/>
+          <w:i/>
+          <w:sz w:val="24"/>
+          <w:szCs w:val="24"/>
+        </w:rPr>
+        <w:t>Quotesgram</w:t>
+      </w:r>
+      <w:proofErr w:type="spellEnd"/>
       <w:r>
         <w:rPr>
           <w:rStyle w:val="selectable"/>
@@ -6379,6 +6810,7 @@
           <w:docGrid w:linePitch="360"/>
         </w:sectPr>
       </w:pPr>
+      <w:proofErr w:type="spellStart"/>
       <w:r>
         <w:rPr>
           <w:rStyle w:val="selectable"/>
@@ -6386,7 +6818,37 @@
           <w:sz w:val="24"/>
           <w:szCs w:val="24"/>
         </w:rPr>
-        <w:t xml:space="preserve">Lepore, Meredith,(2017), </w:t>
+        <w:t>Lepore</w:t>
+      </w:r>
+      <w:proofErr w:type="spellEnd"/>
+      <w:r>
+        <w:rPr>
+          <w:rStyle w:val="selectable"/>
+          <w:rFonts w:ascii="Arial" w:hAnsi="Arial" w:cs="Arial"/>
+          <w:sz w:val="24"/>
+          <w:szCs w:val="24"/>
+        </w:rPr>
+        <w:t>, Meredith</w:t>
+      </w:r>
+      <w:proofErr w:type="gramStart"/>
+      <w:r>
+        <w:rPr>
+          <w:rStyle w:val="selectable"/>
+          <w:rFonts w:ascii="Arial" w:hAnsi="Arial" w:cs="Arial"/>
+          <w:sz w:val="24"/>
+          <w:szCs w:val="24"/>
+        </w:rPr>
+        <w:t>,(</w:t>
+      </w:r>
+      <w:proofErr w:type="gramEnd"/>
+      <w:r>
+        <w:rPr>
+          <w:rStyle w:val="selectable"/>
+          <w:rFonts w:ascii="Arial" w:hAnsi="Arial" w:cs="Arial"/>
+          <w:sz w:val="24"/>
+          <w:szCs w:val="24"/>
+        </w:rPr>
+        <w:t xml:space="preserve">2017), </w:t>
       </w:r>
       <w:r>
         <w:rPr>
@@ -6567,6 +7029,7 @@
           <w:szCs w:val="24"/>
         </w:rPr>
       </w:pPr>
+      <w:proofErr w:type="spellStart"/>
       <w:r>
         <w:rPr>
           <w:rStyle w:val="entry-meta-author"/>
@@ -6574,8 +7037,9 @@
           <w:sz w:val="24"/>
           <w:szCs w:val="24"/>
         </w:rPr>
-        <w:t>Noupe Editorial Team</w:t>
-      </w:r>
+        <w:t>Noupe</w:t>
+      </w:r>
+      <w:proofErr w:type="spellEnd"/>
       <w:r>
         <w:rPr>
           <w:rStyle w:val="entry-meta-author"/>
@@ -6583,6 +7047,15 @@
           <w:sz w:val="24"/>
           <w:szCs w:val="24"/>
         </w:rPr>
+        <w:t xml:space="preserve"> Editorial Team</w:t>
+      </w:r>
+      <w:r>
+        <w:rPr>
+          <w:rStyle w:val="entry-meta-author"/>
+          <w:rFonts w:ascii="Arial" w:hAnsi="Arial" w:cs="Arial"/>
+          <w:sz w:val="24"/>
+          <w:szCs w:val="24"/>
+        </w:rPr>
         <w:t xml:space="preserve">, (2009). </w:t>
       </w:r>
       <w:r>
@@ -6593,8 +7066,42 @@
           <w:sz w:val="24"/>
           <w:szCs w:val="24"/>
         </w:rPr>
-        <w:t>Simplicity In Good Web Design : Advantages &amp; How -To - Noupe</w:t>
-      </w:r>
+        <w:t xml:space="preserve">Simplicity In Good Web </w:t>
+      </w:r>
+      <w:proofErr w:type="gramStart"/>
+      <w:r>
+        <w:rPr>
+          <w:rStyle w:val="selectable"/>
+          <w:rFonts w:ascii="Arial" w:hAnsi="Arial" w:cs="Arial"/>
+          <w:i/>
+          <w:sz w:val="24"/>
+          <w:szCs w:val="24"/>
+        </w:rPr>
+        <w:t>Design :</w:t>
+      </w:r>
+      <w:proofErr w:type="gramEnd"/>
+      <w:r>
+        <w:rPr>
+          <w:rStyle w:val="selectable"/>
+          <w:rFonts w:ascii="Arial" w:hAnsi="Arial" w:cs="Arial"/>
+          <w:i/>
+          <w:sz w:val="24"/>
+          <w:szCs w:val="24"/>
+        </w:rPr>
+        <w:t xml:space="preserve"> Advantages &amp; How -To - </w:t>
+      </w:r>
+      <w:proofErr w:type="spellStart"/>
+      <w:r>
+        <w:rPr>
+          <w:rStyle w:val="selectable"/>
+          <w:rFonts w:ascii="Arial" w:hAnsi="Arial" w:cs="Arial"/>
+          <w:i/>
+          <w:sz w:val="24"/>
+          <w:szCs w:val="24"/>
+        </w:rPr>
+        <w:t>Noupe</w:t>
+      </w:r>
+      <w:proofErr w:type="spellEnd"/>
       <w:r>
         <w:rPr>
           <w:rStyle w:val="selectable"/>
@@ -6667,7 +7174,29 @@
           <w:sz w:val="24"/>
           <w:szCs w:val="24"/>
         </w:rPr>
-        <w:t>Bold, Clean Wordpress | Behind Ballet</w:t>
+        <w:t xml:space="preserve">Bold, Clean </w:t>
+      </w:r>
+      <w:proofErr w:type="spellStart"/>
+      <w:r>
+        <w:rPr>
+          <w:rStyle w:val="selectable"/>
+          <w:rFonts w:ascii="Arial" w:hAnsi="Arial" w:cs="Arial"/>
+          <w:i/>
+          <w:sz w:val="24"/>
+          <w:szCs w:val="24"/>
+        </w:rPr>
+        <w:t>Wordpress</w:t>
+      </w:r>
+      <w:proofErr w:type="spellEnd"/>
+      <w:r>
+        <w:rPr>
+          <w:rStyle w:val="selectable"/>
+          <w:rFonts w:ascii="Arial" w:hAnsi="Arial" w:cs="Arial"/>
+          <w:i/>
+          <w:sz w:val="24"/>
+          <w:szCs w:val="24"/>
+        </w:rPr>
+        <w:t xml:space="preserve"> | Behind Ballet</w:t>
       </w:r>
       <w:r>
         <w:rPr>
@@ -6777,6 +7306,7 @@
         <w:docPartUnique/>
       </w:docPartObj>
     </w:sdtPr>
+    <w:sdtEndPr/>
     <w:sdtContent>
       <w:p>
         <w:pPr>
@@ -6823,15 +7353,51 @@
 
 <file path=word/footer10.xml><?xml version="1.0" encoding="utf-8"?>
 <w:ftr xmlns:wpc="http://schemas.microsoft.com/office/word/2010/wordprocessingCanvas" xmlns:mc="http://schemas.openxmlformats.org/markup-compatibility/2006" xmlns:o="urn:schemas-microsoft-com:office:office" xmlns:r="http://schemas.openxmlformats.org/officeDocument/2006/relationships" xmlns:m="http://schemas.openxmlformats.org/officeDocument/2006/math" xmlns:v="urn:schemas-microsoft-com:vml" xmlns:wp14="http://schemas.microsoft.com/office/word/2010/wordprocessingDrawing" xmlns:wp="http://schemas.openxmlformats.org/drawingml/2006/wordprocessingDrawing" xmlns:w10="urn:schemas-microsoft-com:office:word" xmlns:w="http://schemas.openxmlformats.org/wordprocessingml/2006/main" xmlns:w14="http://schemas.microsoft.com/office/word/2010/wordml" xmlns:w15="http://schemas.microsoft.com/office/word/2012/wordml" xmlns:wpg="http://schemas.microsoft.com/office/word/2010/wordprocessingGroup" xmlns:wpi="http://schemas.microsoft.com/office/word/2010/wordprocessingInk" xmlns:wne="http://schemas.microsoft.com/office/word/2006/wordml" xmlns:wps="http://schemas.microsoft.com/office/word/2010/wordprocessingShape" mc:Ignorable="w14 w15 wp14">
-  <w:p>
-    <w:pPr>
-      <w:pStyle w:val="Footer"/>
-      <w:jc w:val="right"/>
-    </w:pPr>
-    <w:r>
-      <w:t>Page 13|16</w:t>
-    </w:r>
-  </w:p>
+  <w:sdt>
+    <w:sdtPr>
+      <w:id w:val="1703292610"/>
+      <w:docPartObj>
+        <w:docPartGallery w:val="Page Numbers (Bottom of Page)"/>
+        <w:docPartUnique/>
+      </w:docPartObj>
+    </w:sdtPr>
+    <w:sdtEndPr/>
+    <w:sdtContent>
+      <w:p>
+        <w:pPr>
+          <w:pStyle w:val="Footer"/>
+          <w:jc w:val="right"/>
+        </w:pPr>
+        <w:r>
+          <w:t xml:space="preserve">Page | </w:t>
+        </w:r>
+        <w:r>
+          <w:fldChar w:fldCharType="begin"/>
+        </w:r>
+        <w:r>
+          <w:instrText xml:space="preserve"> PAGE   \* MERGEFORMAT </w:instrText>
+        </w:r>
+        <w:r>
+          <w:fldChar w:fldCharType="separate"/>
+        </w:r>
+        <w:r>
+          <w:rPr>
+            <w:noProof/>
+          </w:rPr>
+          <w:t>12</w:t>
+        </w:r>
+        <w:r>
+          <w:rPr>
+            <w:noProof/>
+          </w:rPr>
+          <w:fldChar w:fldCharType="end"/>
+        </w:r>
+        <w:r>
+          <w:t xml:space="preserve"> </w:t>
+        </w:r>
+      </w:p>
+    </w:sdtContent>
+  </w:sdt>
   <w:p>
     <w:pPr>
       <w:pStyle w:val="Footer"/>
@@ -6842,15 +7408,51 @@
 
 <file path=word/footer11.xml><?xml version="1.0" encoding="utf-8"?>
 <w:ftr xmlns:wpc="http://schemas.microsoft.com/office/word/2010/wordprocessingCanvas" xmlns:mc="http://schemas.openxmlformats.org/markup-compatibility/2006" xmlns:o="urn:schemas-microsoft-com:office:office" xmlns:r="http://schemas.openxmlformats.org/officeDocument/2006/relationships" xmlns:m="http://schemas.openxmlformats.org/officeDocument/2006/math" xmlns:v="urn:schemas-microsoft-com:vml" xmlns:wp14="http://schemas.microsoft.com/office/word/2010/wordprocessingDrawing" xmlns:wp="http://schemas.openxmlformats.org/drawingml/2006/wordprocessingDrawing" xmlns:w10="urn:schemas-microsoft-com:office:word" xmlns:w="http://schemas.openxmlformats.org/wordprocessingml/2006/main" xmlns:w14="http://schemas.microsoft.com/office/word/2010/wordml" xmlns:w15="http://schemas.microsoft.com/office/word/2012/wordml" xmlns:wpg="http://schemas.microsoft.com/office/word/2010/wordprocessingGroup" xmlns:wpi="http://schemas.microsoft.com/office/word/2010/wordprocessingInk" xmlns:wne="http://schemas.microsoft.com/office/word/2006/wordml" xmlns:wps="http://schemas.microsoft.com/office/word/2010/wordprocessingShape" mc:Ignorable="w14 w15 wp14">
-  <w:p>
-    <w:pPr>
-      <w:pStyle w:val="Footer"/>
-      <w:jc w:val="right"/>
-    </w:pPr>
-    <w:r>
-      <w:t>Page 10|16</w:t>
-    </w:r>
-  </w:p>
+  <w:sdt>
+    <w:sdtPr>
+      <w:id w:val="-1716417754"/>
+      <w:docPartObj>
+        <w:docPartGallery w:val="Page Numbers (Bottom of Page)"/>
+        <w:docPartUnique/>
+      </w:docPartObj>
+    </w:sdtPr>
+    <w:sdtEndPr/>
+    <w:sdtContent>
+      <w:p>
+        <w:pPr>
+          <w:pStyle w:val="Footer"/>
+          <w:jc w:val="right"/>
+        </w:pPr>
+        <w:r>
+          <w:t xml:space="preserve">Page | </w:t>
+        </w:r>
+        <w:r>
+          <w:fldChar w:fldCharType="begin"/>
+        </w:r>
+        <w:r>
+          <w:instrText xml:space="preserve"> PAGE   \* MERGEFORMAT </w:instrText>
+        </w:r>
+        <w:r>
+          <w:fldChar w:fldCharType="separate"/>
+        </w:r>
+        <w:r>
+          <w:rPr>
+            <w:noProof/>
+          </w:rPr>
+          <w:t>11</w:t>
+        </w:r>
+        <w:r>
+          <w:rPr>
+            <w:noProof/>
+          </w:rPr>
+          <w:fldChar w:fldCharType="end"/>
+        </w:r>
+        <w:r>
+          <w:t xml:space="preserve"> </w:t>
+        </w:r>
+      </w:p>
+    </w:sdtContent>
+  </w:sdt>
   <w:p>
     <w:pPr>
       <w:pStyle w:val="Footer"/>
@@ -6861,15 +7463,51 @@
 
 <file path=word/footer12.xml><?xml version="1.0" encoding="utf-8"?>
 <w:ftr xmlns:wpc="http://schemas.microsoft.com/office/word/2010/wordprocessingCanvas" xmlns:mc="http://schemas.openxmlformats.org/markup-compatibility/2006" xmlns:o="urn:schemas-microsoft-com:office:office" xmlns:r="http://schemas.openxmlformats.org/officeDocument/2006/relationships" xmlns:m="http://schemas.openxmlformats.org/officeDocument/2006/math" xmlns:v="urn:schemas-microsoft-com:vml" xmlns:wp14="http://schemas.microsoft.com/office/word/2010/wordprocessingDrawing" xmlns:wp="http://schemas.openxmlformats.org/drawingml/2006/wordprocessingDrawing" xmlns:w10="urn:schemas-microsoft-com:office:word" xmlns:w="http://schemas.openxmlformats.org/wordprocessingml/2006/main" xmlns:w14="http://schemas.microsoft.com/office/word/2010/wordml" xmlns:w15="http://schemas.microsoft.com/office/word/2012/wordml" xmlns:wpg="http://schemas.microsoft.com/office/word/2010/wordprocessingGroup" xmlns:wpi="http://schemas.microsoft.com/office/word/2010/wordprocessingInk" xmlns:wne="http://schemas.microsoft.com/office/word/2006/wordml" xmlns:wps="http://schemas.microsoft.com/office/word/2010/wordprocessingShape" mc:Ignorable="w14 w15 wp14">
-  <w:p>
-    <w:pPr>
-      <w:pStyle w:val="Footer"/>
-      <w:jc w:val="right"/>
-    </w:pPr>
-    <w:r>
-      <w:t>Page 13|16</w:t>
-    </w:r>
-  </w:p>
+  <w:sdt>
+    <w:sdtPr>
+      <w:id w:val="-1304315028"/>
+      <w:docPartObj>
+        <w:docPartGallery w:val="Page Numbers (Bottom of Page)"/>
+        <w:docPartUnique/>
+      </w:docPartObj>
+    </w:sdtPr>
+    <w:sdtEndPr/>
+    <w:sdtContent>
+      <w:p>
+        <w:pPr>
+          <w:pStyle w:val="Footer"/>
+          <w:jc w:val="right"/>
+        </w:pPr>
+        <w:r>
+          <w:t xml:space="preserve">Page | </w:t>
+        </w:r>
+        <w:r>
+          <w:fldChar w:fldCharType="begin"/>
+        </w:r>
+        <w:r>
+          <w:instrText xml:space="preserve"> PAGE   \* MERGEFORMAT </w:instrText>
+        </w:r>
+        <w:r>
+          <w:fldChar w:fldCharType="separate"/>
+        </w:r>
+        <w:r>
+          <w:rPr>
+            <w:noProof/>
+          </w:rPr>
+          <w:t>14</w:t>
+        </w:r>
+        <w:r>
+          <w:rPr>
+            <w:noProof/>
+          </w:rPr>
+          <w:fldChar w:fldCharType="end"/>
+        </w:r>
+        <w:r>
+          <w:t xml:space="preserve"> </w:t>
+        </w:r>
+      </w:p>
+    </w:sdtContent>
+  </w:sdt>
   <w:p>
     <w:pPr>
       <w:pStyle w:val="Footer"/>
@@ -6880,15 +7518,51 @@
 
 <file path=word/footer13.xml><?xml version="1.0" encoding="utf-8"?>
 <w:ftr xmlns:wpc="http://schemas.microsoft.com/office/word/2010/wordprocessingCanvas" xmlns:mc="http://schemas.openxmlformats.org/markup-compatibility/2006" xmlns:o="urn:schemas-microsoft-com:office:office" xmlns:r="http://schemas.openxmlformats.org/officeDocument/2006/relationships" xmlns:m="http://schemas.openxmlformats.org/officeDocument/2006/math" xmlns:v="urn:schemas-microsoft-com:vml" xmlns:wp14="http://schemas.microsoft.com/office/word/2010/wordprocessingDrawing" xmlns:wp="http://schemas.openxmlformats.org/drawingml/2006/wordprocessingDrawing" xmlns:w10="urn:schemas-microsoft-com:office:word" xmlns:w="http://schemas.openxmlformats.org/wordprocessingml/2006/main" xmlns:w14="http://schemas.microsoft.com/office/word/2010/wordml" xmlns:w15="http://schemas.microsoft.com/office/word/2012/wordml" xmlns:wpg="http://schemas.microsoft.com/office/word/2010/wordprocessingGroup" xmlns:wpi="http://schemas.microsoft.com/office/word/2010/wordprocessingInk" xmlns:wne="http://schemas.microsoft.com/office/word/2006/wordml" xmlns:wps="http://schemas.microsoft.com/office/word/2010/wordprocessingShape" mc:Ignorable="w14 w15 wp14">
-  <w:p>
-    <w:pPr>
-      <w:pStyle w:val="Footer"/>
-      <w:jc w:val="right"/>
-    </w:pPr>
-    <w:r>
-      <w:t>Page 12|16</w:t>
-    </w:r>
-  </w:p>
+  <w:sdt>
+    <w:sdtPr>
+      <w:id w:val="1527442927"/>
+      <w:docPartObj>
+        <w:docPartGallery w:val="Page Numbers (Bottom of Page)"/>
+        <w:docPartUnique/>
+      </w:docPartObj>
+    </w:sdtPr>
+    <w:sdtEndPr/>
+    <w:sdtContent>
+      <w:p>
+        <w:pPr>
+          <w:pStyle w:val="Footer"/>
+          <w:jc w:val="right"/>
+        </w:pPr>
+        <w:r>
+          <w:t xml:space="preserve">Page | </w:t>
+        </w:r>
+        <w:r>
+          <w:fldChar w:fldCharType="begin"/>
+        </w:r>
+        <w:r>
+          <w:instrText xml:space="preserve"> PAGE   \* MERGEFORMAT </w:instrText>
+        </w:r>
+        <w:r>
+          <w:fldChar w:fldCharType="separate"/>
+        </w:r>
+        <w:r>
+          <w:rPr>
+            <w:noProof/>
+          </w:rPr>
+          <w:t>13</w:t>
+        </w:r>
+        <w:r>
+          <w:rPr>
+            <w:noProof/>
+          </w:rPr>
+          <w:fldChar w:fldCharType="end"/>
+        </w:r>
+        <w:r>
+          <w:t xml:space="preserve"> </w:t>
+        </w:r>
+      </w:p>
+    </w:sdtContent>
+  </w:sdt>
   <w:p>
     <w:pPr>
       <w:pStyle w:val="Footer"/>
@@ -6899,15 +7573,51 @@
 
 <file path=word/footer14.xml><?xml version="1.0" encoding="utf-8"?>
 <w:ftr xmlns:wpc="http://schemas.microsoft.com/office/word/2010/wordprocessingCanvas" xmlns:mc="http://schemas.openxmlformats.org/markup-compatibility/2006" xmlns:o="urn:schemas-microsoft-com:office:office" xmlns:r="http://schemas.openxmlformats.org/officeDocument/2006/relationships" xmlns:m="http://schemas.openxmlformats.org/officeDocument/2006/math" xmlns:v="urn:schemas-microsoft-com:vml" xmlns:wp14="http://schemas.microsoft.com/office/word/2010/wordprocessingDrawing" xmlns:wp="http://schemas.openxmlformats.org/drawingml/2006/wordprocessingDrawing" xmlns:w10="urn:schemas-microsoft-com:office:word" xmlns:w="http://schemas.openxmlformats.org/wordprocessingml/2006/main" xmlns:w14="http://schemas.microsoft.com/office/word/2010/wordml" xmlns:w15="http://schemas.microsoft.com/office/word/2012/wordml" xmlns:wpg="http://schemas.microsoft.com/office/word/2010/wordprocessingGroup" xmlns:wpi="http://schemas.microsoft.com/office/word/2010/wordprocessingInk" xmlns:wne="http://schemas.microsoft.com/office/word/2006/wordml" xmlns:wps="http://schemas.microsoft.com/office/word/2010/wordprocessingShape" mc:Ignorable="w14 w15 wp14">
-  <w:p>
-    <w:pPr>
-      <w:pStyle w:val="Footer"/>
-      <w:jc w:val="right"/>
-    </w:pPr>
-    <w:r>
-      <w:t>Page 15|16</w:t>
-    </w:r>
-  </w:p>
+  <w:sdt>
+    <w:sdtPr>
+      <w:id w:val="-138723983"/>
+      <w:docPartObj>
+        <w:docPartGallery w:val="Page Numbers (Bottom of Page)"/>
+        <w:docPartUnique/>
+      </w:docPartObj>
+    </w:sdtPr>
+    <w:sdtEndPr/>
+    <w:sdtContent>
+      <w:p>
+        <w:pPr>
+          <w:pStyle w:val="Footer"/>
+          <w:jc w:val="right"/>
+        </w:pPr>
+        <w:r>
+          <w:t xml:space="preserve">Page | </w:t>
+        </w:r>
+        <w:r>
+          <w:fldChar w:fldCharType="begin"/>
+        </w:r>
+        <w:r>
+          <w:instrText xml:space="preserve"> PAGE   \* MERGEFORMAT </w:instrText>
+        </w:r>
+        <w:r>
+          <w:fldChar w:fldCharType="separate"/>
+        </w:r>
+        <w:r>
+          <w:rPr>
+            <w:noProof/>
+          </w:rPr>
+          <w:t>18</w:t>
+        </w:r>
+        <w:r>
+          <w:rPr>
+            <w:noProof/>
+          </w:rPr>
+          <w:fldChar w:fldCharType="end"/>
+        </w:r>
+        <w:r>
+          <w:t xml:space="preserve"> </w:t>
+        </w:r>
+      </w:p>
+    </w:sdtContent>
+  </w:sdt>
   <w:p>
     <w:pPr>
       <w:pStyle w:val="Footer"/>
@@ -6918,18 +7628,55 @@
 
 <file path=word/footer15.xml><?xml version="1.0" encoding="utf-8"?>
 <w:ftr xmlns:wpc="http://schemas.microsoft.com/office/word/2010/wordprocessingCanvas" xmlns:mc="http://schemas.openxmlformats.org/markup-compatibility/2006" xmlns:o="urn:schemas-microsoft-com:office:office" xmlns:r="http://schemas.openxmlformats.org/officeDocument/2006/relationships" xmlns:m="http://schemas.openxmlformats.org/officeDocument/2006/math" xmlns:v="urn:schemas-microsoft-com:vml" xmlns:wp14="http://schemas.microsoft.com/office/word/2010/wordprocessingDrawing" xmlns:wp="http://schemas.openxmlformats.org/drawingml/2006/wordprocessingDrawing" xmlns:w10="urn:schemas-microsoft-com:office:word" xmlns:w="http://schemas.openxmlformats.org/wordprocessingml/2006/main" xmlns:w14="http://schemas.microsoft.com/office/word/2010/wordml" xmlns:w15="http://schemas.microsoft.com/office/word/2012/wordml" xmlns:wpg="http://schemas.microsoft.com/office/word/2010/wordprocessingGroup" xmlns:wpi="http://schemas.microsoft.com/office/word/2010/wordprocessingInk" xmlns:wne="http://schemas.microsoft.com/office/word/2006/wordml" xmlns:wps="http://schemas.microsoft.com/office/word/2010/wordprocessingShape" mc:Ignorable="w14 w15 wp14">
+  <w:sdt>
+    <w:sdtPr>
+      <w:id w:val="-1947297216"/>
+      <w:docPartObj>
+        <w:docPartGallery w:val="Page Numbers (Bottom of Page)"/>
+        <w:docPartUnique/>
+      </w:docPartObj>
+    </w:sdtPr>
+    <w:sdtEndPr/>
+    <w:sdtContent>
+      <w:p>
+        <w:pPr>
+          <w:pStyle w:val="Footer"/>
+          <w:jc w:val="right"/>
+        </w:pPr>
+        <w:r>
+          <w:t xml:space="preserve">Page | </w:t>
+        </w:r>
+        <w:r>
+          <w:fldChar w:fldCharType="begin"/>
+        </w:r>
+        <w:r>
+          <w:instrText xml:space="preserve"> PAGE   \* MERGEFORMAT </w:instrText>
+        </w:r>
+        <w:r>
+          <w:fldChar w:fldCharType="separate"/>
+        </w:r>
+        <w:r>
+          <w:rPr>
+            <w:noProof/>
+          </w:rPr>
+          <w:t>15</w:t>
+        </w:r>
+        <w:r>
+          <w:rPr>
+            <w:noProof/>
+          </w:rPr>
+          <w:fldChar w:fldCharType="end"/>
+        </w:r>
+        <w:r>
+          <w:t xml:space="preserve"> </w:t>
+        </w:r>
+      </w:p>
+    </w:sdtContent>
+  </w:sdt>
   <w:p>
     <w:pPr>
       <w:pStyle w:val="Footer"/>
       <w:jc w:val="right"/>
-    </w:pPr>
-    <w:r>
-      <w:t>Page 14|16</w:t>
-    </w:r>
-  </w:p>
-  <w:p>
-    <w:pPr>
-      <w:pStyle w:val="Footer"/>
     </w:pPr>
   </w:p>
 </w:ftr>
@@ -6937,15 +7684,51 @@
 
 <file path=word/footer16.xml><?xml version="1.0" encoding="utf-8"?>
 <w:ftr xmlns:wpc="http://schemas.microsoft.com/office/word/2010/wordprocessingCanvas" xmlns:mc="http://schemas.openxmlformats.org/markup-compatibility/2006" xmlns:o="urn:schemas-microsoft-com:office:office" xmlns:r="http://schemas.openxmlformats.org/officeDocument/2006/relationships" xmlns:m="http://schemas.openxmlformats.org/officeDocument/2006/math" xmlns:v="urn:schemas-microsoft-com:vml" xmlns:wp14="http://schemas.microsoft.com/office/word/2010/wordprocessingDrawing" xmlns:wp="http://schemas.openxmlformats.org/drawingml/2006/wordprocessingDrawing" xmlns:w10="urn:schemas-microsoft-com:office:word" xmlns:w="http://schemas.openxmlformats.org/wordprocessingml/2006/main" xmlns:w14="http://schemas.microsoft.com/office/word/2010/wordml" xmlns:w15="http://schemas.microsoft.com/office/word/2012/wordml" xmlns:wpg="http://schemas.microsoft.com/office/word/2010/wordprocessingGroup" xmlns:wpi="http://schemas.microsoft.com/office/word/2010/wordprocessingInk" xmlns:wne="http://schemas.microsoft.com/office/word/2006/wordml" xmlns:wps="http://schemas.microsoft.com/office/word/2010/wordprocessingShape" mc:Ignorable="w14 w15 wp14">
-  <w:p>
-    <w:pPr>
-      <w:pStyle w:val="Footer"/>
-      <w:jc w:val="right"/>
-    </w:pPr>
-    <w:r>
-      <w:t>Page 16|16</w:t>
-    </w:r>
-  </w:p>
+  <w:sdt>
+    <w:sdtPr>
+      <w:id w:val="1644315375"/>
+      <w:docPartObj>
+        <w:docPartGallery w:val="Page Numbers (Bottom of Page)"/>
+        <w:docPartUnique/>
+      </w:docPartObj>
+    </w:sdtPr>
+    <w:sdtEndPr/>
+    <w:sdtContent>
+      <w:p>
+        <w:pPr>
+          <w:pStyle w:val="Footer"/>
+          <w:jc w:val="right"/>
+        </w:pPr>
+        <w:r>
+          <w:t xml:space="preserve">Page | </w:t>
+        </w:r>
+        <w:r>
+          <w:fldChar w:fldCharType="begin"/>
+        </w:r>
+        <w:r>
+          <w:instrText xml:space="preserve"> PAGE   \* MERGEFORMAT </w:instrText>
+        </w:r>
+        <w:r>
+          <w:fldChar w:fldCharType="separate"/>
+        </w:r>
+        <w:r>
+          <w:rPr>
+            <w:noProof/>
+          </w:rPr>
+          <w:t>19</w:t>
+        </w:r>
+        <w:r>
+          <w:rPr>
+            <w:noProof/>
+          </w:rPr>
+          <w:fldChar w:fldCharType="end"/>
+        </w:r>
+        <w:r>
+          <w:t xml:space="preserve"> </w:t>
+        </w:r>
+      </w:p>
+    </w:sdtContent>
+  </w:sdt>
   <w:p>
     <w:pPr>
       <w:pStyle w:val="Footer"/>
@@ -6956,12 +7739,51 @@
 
 <file path=word/footer2.xml><?xml version="1.0" encoding="utf-8"?>
 <w:ftr xmlns:wpc="http://schemas.microsoft.com/office/word/2010/wordprocessingCanvas" xmlns:mc="http://schemas.openxmlformats.org/markup-compatibility/2006" xmlns:o="urn:schemas-microsoft-com:office:office" xmlns:r="http://schemas.openxmlformats.org/officeDocument/2006/relationships" xmlns:m="http://schemas.openxmlformats.org/officeDocument/2006/math" xmlns:v="urn:schemas-microsoft-com:vml" xmlns:wp14="http://schemas.microsoft.com/office/word/2010/wordprocessingDrawing" xmlns:wp="http://schemas.openxmlformats.org/drawingml/2006/wordprocessingDrawing" xmlns:w10="urn:schemas-microsoft-com:office:word" xmlns:w="http://schemas.openxmlformats.org/wordprocessingml/2006/main" xmlns:w14="http://schemas.microsoft.com/office/word/2010/wordml" xmlns:w15="http://schemas.microsoft.com/office/word/2012/wordml" xmlns:wpg="http://schemas.microsoft.com/office/word/2010/wordprocessingGroup" xmlns:wpi="http://schemas.microsoft.com/office/word/2010/wordprocessingInk" xmlns:wne="http://schemas.microsoft.com/office/word/2006/wordml" xmlns:wps="http://schemas.microsoft.com/office/word/2010/wordprocessingShape" mc:Ignorable="w14 w15 wp14">
-  <w:p>
-    <w:pPr>
-      <w:pStyle w:val="Footer"/>
-      <w:jc w:val="center"/>
-    </w:pPr>
-  </w:p>
+  <w:sdt>
+    <w:sdtPr>
+      <w:id w:val="1555737380"/>
+      <w:docPartObj>
+        <w:docPartGallery w:val="Page Numbers (Bottom of Page)"/>
+        <w:docPartUnique/>
+      </w:docPartObj>
+    </w:sdtPr>
+    <w:sdtEndPr/>
+    <w:sdtContent>
+      <w:p>
+        <w:pPr>
+          <w:pStyle w:val="Footer"/>
+          <w:jc w:val="right"/>
+        </w:pPr>
+        <w:r>
+          <w:t xml:space="preserve">Page | </w:t>
+        </w:r>
+        <w:r>
+          <w:fldChar w:fldCharType="begin"/>
+        </w:r>
+        <w:r>
+          <w:instrText xml:space="preserve"> PAGE   \* MERGEFORMAT </w:instrText>
+        </w:r>
+        <w:r>
+          <w:fldChar w:fldCharType="separate"/>
+        </w:r>
+        <w:r>
+          <w:rPr>
+            <w:noProof/>
+          </w:rPr>
+          <w:t>3</w:t>
+        </w:r>
+        <w:r>
+          <w:rPr>
+            <w:noProof/>
+          </w:rPr>
+          <w:fldChar w:fldCharType="end"/>
+        </w:r>
+        <w:r>
+          <w:t xml:space="preserve"> </w:t>
+        </w:r>
+      </w:p>
+    </w:sdtContent>
+  </w:sdt>
   <w:p>
     <w:pPr>
       <w:pStyle w:val="Footer"/>
@@ -6973,18 +7795,51 @@
 
 <file path=word/footer3.xml><?xml version="1.0" encoding="utf-8"?>
 <w:ftr xmlns:wpc="http://schemas.microsoft.com/office/word/2010/wordprocessingCanvas" xmlns:mc="http://schemas.openxmlformats.org/markup-compatibility/2006" xmlns:o="urn:schemas-microsoft-com:office:office" xmlns:r="http://schemas.openxmlformats.org/officeDocument/2006/relationships" xmlns:m="http://schemas.openxmlformats.org/officeDocument/2006/math" xmlns:v="urn:schemas-microsoft-com:vml" xmlns:wp14="http://schemas.microsoft.com/office/word/2010/wordprocessingDrawing" xmlns:wp="http://schemas.openxmlformats.org/drawingml/2006/wordprocessingDrawing" xmlns:w10="urn:schemas-microsoft-com:office:word" xmlns:w="http://schemas.openxmlformats.org/wordprocessingml/2006/main" xmlns:w14="http://schemas.microsoft.com/office/word/2010/wordml" xmlns:w15="http://schemas.microsoft.com/office/word/2012/wordml" xmlns:wpg="http://schemas.microsoft.com/office/word/2010/wordprocessingGroup" xmlns:wpi="http://schemas.microsoft.com/office/word/2010/wordprocessingInk" xmlns:wne="http://schemas.microsoft.com/office/word/2006/wordml" xmlns:wps="http://schemas.microsoft.com/office/word/2010/wordprocessingShape" mc:Ignorable="w14 w15 wp14">
-  <w:p>
-    <w:pPr>
-      <w:pStyle w:val="Footer"/>
-      <w:jc w:val="right"/>
-    </w:pPr>
-    <w:r>
-      <w:t>Page 6</w:t>
-    </w:r>
-    <w:r>
-      <w:t>|16</w:t>
-    </w:r>
-  </w:p>
+  <w:sdt>
+    <w:sdtPr>
+      <w:id w:val="1379824794"/>
+      <w:docPartObj>
+        <w:docPartGallery w:val="Page Numbers (Bottom of Page)"/>
+        <w:docPartUnique/>
+      </w:docPartObj>
+    </w:sdtPr>
+    <w:sdtEndPr/>
+    <w:sdtContent>
+      <w:p>
+        <w:pPr>
+          <w:pStyle w:val="Footer"/>
+          <w:jc w:val="right"/>
+        </w:pPr>
+        <w:r>
+          <w:t xml:space="preserve">Page | </w:t>
+        </w:r>
+        <w:r>
+          <w:fldChar w:fldCharType="begin"/>
+        </w:r>
+        <w:r>
+          <w:instrText xml:space="preserve"> PAGE   \* MERGEFORMAT </w:instrText>
+        </w:r>
+        <w:r>
+          <w:fldChar w:fldCharType="separate"/>
+        </w:r>
+        <w:r>
+          <w:rPr>
+            <w:noProof/>
+          </w:rPr>
+          <w:t>5</w:t>
+        </w:r>
+        <w:r>
+          <w:rPr>
+            <w:noProof/>
+          </w:rPr>
+          <w:fldChar w:fldCharType="end"/>
+        </w:r>
+        <w:r>
+          <w:t xml:space="preserve"> </w:t>
+        </w:r>
+      </w:p>
+    </w:sdtContent>
+  </w:sdt>
   <w:p>
     <w:pPr>
       <w:pStyle w:val="Footer"/>
@@ -6995,18 +7850,51 @@
 
 <file path=word/footer4.xml><?xml version="1.0" encoding="utf-8"?>
 <w:ftr xmlns:wpc="http://schemas.microsoft.com/office/word/2010/wordprocessingCanvas" xmlns:mc="http://schemas.openxmlformats.org/markup-compatibility/2006" xmlns:o="urn:schemas-microsoft-com:office:office" xmlns:r="http://schemas.openxmlformats.org/officeDocument/2006/relationships" xmlns:m="http://schemas.openxmlformats.org/officeDocument/2006/math" xmlns:v="urn:schemas-microsoft-com:vml" xmlns:wp14="http://schemas.microsoft.com/office/word/2010/wordprocessingDrawing" xmlns:wp="http://schemas.openxmlformats.org/drawingml/2006/wordprocessingDrawing" xmlns:w10="urn:schemas-microsoft-com:office:word" xmlns:w="http://schemas.openxmlformats.org/wordprocessingml/2006/main" xmlns:w14="http://schemas.microsoft.com/office/word/2010/wordml" xmlns:w15="http://schemas.microsoft.com/office/word/2012/wordml" xmlns:wpg="http://schemas.microsoft.com/office/word/2010/wordprocessingGroup" xmlns:wpi="http://schemas.microsoft.com/office/word/2010/wordprocessingInk" xmlns:wne="http://schemas.microsoft.com/office/word/2006/wordml" xmlns:wps="http://schemas.microsoft.com/office/word/2010/wordprocessingShape" mc:Ignorable="w14 w15 wp14">
-  <w:p>
-    <w:pPr>
-      <w:pStyle w:val="Footer"/>
-      <w:jc w:val="right"/>
-    </w:pPr>
-    <w:r>
-      <w:t>Page 5</w:t>
-    </w:r>
-    <w:r>
-      <w:t>|16</w:t>
-    </w:r>
-  </w:p>
+  <w:sdt>
+    <w:sdtPr>
+      <w:id w:val="-267233447"/>
+      <w:docPartObj>
+        <w:docPartGallery w:val="Page Numbers (Bottom of Page)"/>
+        <w:docPartUnique/>
+      </w:docPartObj>
+    </w:sdtPr>
+    <w:sdtEndPr/>
+    <w:sdtContent>
+      <w:p>
+        <w:pPr>
+          <w:pStyle w:val="Footer"/>
+          <w:jc w:val="right"/>
+        </w:pPr>
+        <w:r>
+          <w:t xml:space="preserve">Page | </w:t>
+        </w:r>
+        <w:r>
+          <w:fldChar w:fldCharType="begin"/>
+        </w:r>
+        <w:r>
+          <w:instrText xml:space="preserve"> PAGE   \* MERGEFORMAT </w:instrText>
+        </w:r>
+        <w:r>
+          <w:fldChar w:fldCharType="separate"/>
+        </w:r>
+        <w:r>
+          <w:rPr>
+            <w:noProof/>
+          </w:rPr>
+          <w:t>4</w:t>
+        </w:r>
+        <w:r>
+          <w:rPr>
+            <w:noProof/>
+          </w:rPr>
+          <w:fldChar w:fldCharType="end"/>
+        </w:r>
+        <w:r>
+          <w:t xml:space="preserve"> </w:t>
+        </w:r>
+      </w:p>
+    </w:sdtContent>
+  </w:sdt>
   <w:p>
     <w:pPr>
       <w:pStyle w:val="Footer"/>
@@ -7017,15 +7905,51 @@
 
 <file path=word/footer5.xml><?xml version="1.0" encoding="utf-8"?>
 <w:ftr xmlns:wpc="http://schemas.microsoft.com/office/word/2010/wordprocessingCanvas" xmlns:mc="http://schemas.openxmlformats.org/markup-compatibility/2006" xmlns:o="urn:schemas-microsoft-com:office:office" xmlns:r="http://schemas.openxmlformats.org/officeDocument/2006/relationships" xmlns:m="http://schemas.openxmlformats.org/officeDocument/2006/math" xmlns:v="urn:schemas-microsoft-com:vml" xmlns:wp14="http://schemas.microsoft.com/office/word/2010/wordprocessingDrawing" xmlns:wp="http://schemas.openxmlformats.org/drawingml/2006/wordprocessingDrawing" xmlns:w10="urn:schemas-microsoft-com:office:word" xmlns:w="http://schemas.openxmlformats.org/wordprocessingml/2006/main" xmlns:w14="http://schemas.microsoft.com/office/word/2010/wordml" xmlns:w15="http://schemas.microsoft.com/office/word/2012/wordml" xmlns:wpg="http://schemas.microsoft.com/office/word/2010/wordprocessingGroup" xmlns:wpi="http://schemas.microsoft.com/office/word/2010/wordprocessingInk" xmlns:wne="http://schemas.microsoft.com/office/word/2006/wordml" xmlns:wps="http://schemas.microsoft.com/office/word/2010/wordprocessingShape" mc:Ignorable="w14 w15 wp14">
-  <w:p>
-    <w:pPr>
-      <w:pStyle w:val="Footer"/>
-      <w:jc w:val="right"/>
-    </w:pPr>
-    <w:r>
-      <w:t>Page 6|16</w:t>
-    </w:r>
-  </w:p>
+  <w:sdt>
+    <w:sdtPr>
+      <w:id w:val="-1413311574"/>
+      <w:docPartObj>
+        <w:docPartGallery w:val="Page Numbers (Bottom of Page)"/>
+        <w:docPartUnique/>
+      </w:docPartObj>
+    </w:sdtPr>
+    <w:sdtEndPr/>
+    <w:sdtContent>
+      <w:p>
+        <w:pPr>
+          <w:pStyle w:val="Footer"/>
+          <w:jc w:val="right"/>
+        </w:pPr>
+        <w:r>
+          <w:t xml:space="preserve">Page | </w:t>
+        </w:r>
+        <w:r>
+          <w:fldChar w:fldCharType="begin"/>
+        </w:r>
+        <w:r>
+          <w:instrText xml:space="preserve"> PAGE   \* MERGEFORMAT </w:instrText>
+        </w:r>
+        <w:r>
+          <w:fldChar w:fldCharType="separate"/>
+        </w:r>
+        <w:r>
+          <w:rPr>
+            <w:noProof/>
+          </w:rPr>
+          <w:t>7</w:t>
+        </w:r>
+        <w:r>
+          <w:rPr>
+            <w:noProof/>
+          </w:rPr>
+          <w:fldChar w:fldCharType="end"/>
+        </w:r>
+        <w:r>
+          <w:t xml:space="preserve"> </w:t>
+        </w:r>
+      </w:p>
+    </w:sdtContent>
+  </w:sdt>
   <w:p>
     <w:pPr>
       <w:pStyle w:val="Footer"/>
@@ -7036,21 +7960,55 @@
 
 <file path=word/footer6.xml><?xml version="1.0" encoding="utf-8"?>
 <w:ftr xmlns:wpc="http://schemas.microsoft.com/office/word/2010/wordprocessingCanvas" xmlns:mc="http://schemas.openxmlformats.org/markup-compatibility/2006" xmlns:o="urn:schemas-microsoft-com:office:office" xmlns:r="http://schemas.openxmlformats.org/officeDocument/2006/relationships" xmlns:m="http://schemas.openxmlformats.org/officeDocument/2006/math" xmlns:v="urn:schemas-microsoft-com:vml" xmlns:wp14="http://schemas.microsoft.com/office/word/2010/wordprocessingDrawing" xmlns:wp="http://schemas.openxmlformats.org/drawingml/2006/wordprocessingDrawing" xmlns:w10="urn:schemas-microsoft-com:office:word" xmlns:w="http://schemas.openxmlformats.org/wordprocessingml/2006/main" xmlns:w14="http://schemas.microsoft.com/office/word/2010/wordml" xmlns:w15="http://schemas.microsoft.com/office/word/2012/wordml" xmlns:wpg="http://schemas.microsoft.com/office/word/2010/wordprocessingGroup" xmlns:wpi="http://schemas.microsoft.com/office/word/2010/wordprocessingInk" xmlns:wne="http://schemas.microsoft.com/office/word/2006/wordml" xmlns:wps="http://schemas.microsoft.com/office/word/2010/wordprocessingShape" mc:Ignorable="w14 w15 wp14">
+  <w:sdt>
+    <w:sdtPr>
+      <w:id w:val="-2002648805"/>
+      <w:docPartObj>
+        <w:docPartGallery w:val="Page Numbers (Bottom of Page)"/>
+        <w:docPartUnique/>
+      </w:docPartObj>
+    </w:sdtPr>
+    <w:sdtEndPr/>
+    <w:sdtContent>
+      <w:p>
+        <w:pPr>
+          <w:pStyle w:val="Footer"/>
+          <w:jc w:val="right"/>
+        </w:pPr>
+        <w:r>
+          <w:t xml:space="preserve">Page | </w:t>
+        </w:r>
+        <w:r>
+          <w:fldChar w:fldCharType="begin"/>
+        </w:r>
+        <w:r>
+          <w:instrText xml:space="preserve"> PAGE   \* MERGEFORMAT </w:instrText>
+        </w:r>
+        <w:r>
+          <w:fldChar w:fldCharType="separate"/>
+        </w:r>
+        <w:r>
+          <w:rPr>
+            <w:noProof/>
+          </w:rPr>
+          <w:t>6</w:t>
+        </w:r>
+        <w:r>
+          <w:rPr>
+            <w:noProof/>
+          </w:rPr>
+          <w:fldChar w:fldCharType="end"/>
+        </w:r>
+        <w:r>
+          <w:t xml:space="preserve"> </w:t>
+        </w:r>
+      </w:p>
+    </w:sdtContent>
+  </w:sdt>
   <w:p>
     <w:pPr>
       <w:pStyle w:val="Footer"/>
       <w:jc w:val="right"/>
-    </w:pPr>
-    <w:r>
-      <w:t>Page 5</w:t>
-    </w:r>
-    <w:r>
-      <w:t>|16</w:t>
-    </w:r>
-  </w:p>
-  <w:p>
-    <w:pPr>
-      <w:pStyle w:val="Footer"/>
     </w:pPr>
   </w:p>
 </w:ftr>
@@ -7058,15 +8016,51 @@
 
 <file path=word/footer7.xml><?xml version="1.0" encoding="utf-8"?>
 <w:ftr xmlns:wpc="http://schemas.microsoft.com/office/word/2010/wordprocessingCanvas" xmlns:mc="http://schemas.openxmlformats.org/markup-compatibility/2006" xmlns:o="urn:schemas-microsoft-com:office:office" xmlns:r="http://schemas.openxmlformats.org/officeDocument/2006/relationships" xmlns:m="http://schemas.openxmlformats.org/officeDocument/2006/math" xmlns:v="urn:schemas-microsoft-com:vml" xmlns:wp14="http://schemas.microsoft.com/office/word/2010/wordprocessingDrawing" xmlns:wp="http://schemas.openxmlformats.org/drawingml/2006/wordprocessingDrawing" xmlns:w10="urn:schemas-microsoft-com:office:word" xmlns:w="http://schemas.openxmlformats.org/wordprocessingml/2006/main" xmlns:w14="http://schemas.microsoft.com/office/word/2010/wordml" xmlns:w15="http://schemas.microsoft.com/office/word/2012/wordml" xmlns:wpg="http://schemas.microsoft.com/office/word/2010/wordprocessingGroup" xmlns:wpi="http://schemas.microsoft.com/office/word/2010/wordprocessingInk" xmlns:wne="http://schemas.microsoft.com/office/word/2006/wordml" xmlns:wps="http://schemas.microsoft.com/office/word/2010/wordprocessingShape" mc:Ignorable="w14 w15 wp14">
-  <w:p>
-    <w:pPr>
-      <w:pStyle w:val="Footer"/>
-      <w:jc w:val="right"/>
-    </w:pPr>
-    <w:r>
-      <w:t>Page 7|16</w:t>
-    </w:r>
-  </w:p>
+  <w:sdt>
+    <w:sdtPr>
+      <w:id w:val="1312595129"/>
+      <w:docPartObj>
+        <w:docPartGallery w:val="Page Numbers (Bottom of Page)"/>
+        <w:docPartUnique/>
+      </w:docPartObj>
+    </w:sdtPr>
+    <w:sdtEndPr/>
+    <w:sdtContent>
+      <w:p>
+        <w:pPr>
+          <w:pStyle w:val="Footer"/>
+          <w:jc w:val="right"/>
+        </w:pPr>
+        <w:r>
+          <w:t xml:space="preserve">Page | </w:t>
+        </w:r>
+        <w:r>
+          <w:fldChar w:fldCharType="begin"/>
+        </w:r>
+        <w:r>
+          <w:instrText xml:space="preserve"> PAGE   \* MERGEFORMAT </w:instrText>
+        </w:r>
+        <w:r>
+          <w:fldChar w:fldCharType="separate"/>
+        </w:r>
+        <w:r>
+          <w:rPr>
+            <w:noProof/>
+          </w:rPr>
+          <w:t>8</w:t>
+        </w:r>
+        <w:r>
+          <w:rPr>
+            <w:noProof/>
+          </w:rPr>
+          <w:fldChar w:fldCharType="end"/>
+        </w:r>
+        <w:r>
+          <w:t xml:space="preserve"> </w:t>
+        </w:r>
+      </w:p>
+    </w:sdtContent>
+  </w:sdt>
   <w:p>
     <w:pPr>
       <w:pStyle w:val="Footer"/>
@@ -7077,15 +8071,51 @@
 
 <file path=word/footer8.xml><?xml version="1.0" encoding="utf-8"?>
 <w:ftr xmlns:wpc="http://schemas.microsoft.com/office/word/2010/wordprocessingCanvas" xmlns:mc="http://schemas.openxmlformats.org/markup-compatibility/2006" xmlns:o="urn:schemas-microsoft-com:office:office" xmlns:r="http://schemas.openxmlformats.org/officeDocument/2006/relationships" xmlns:m="http://schemas.openxmlformats.org/officeDocument/2006/math" xmlns:v="urn:schemas-microsoft-com:vml" xmlns:wp14="http://schemas.microsoft.com/office/word/2010/wordprocessingDrawing" xmlns:wp="http://schemas.openxmlformats.org/drawingml/2006/wordprocessingDrawing" xmlns:w10="urn:schemas-microsoft-com:office:word" xmlns:w="http://schemas.openxmlformats.org/wordprocessingml/2006/main" xmlns:w14="http://schemas.microsoft.com/office/word/2010/wordml" xmlns:w15="http://schemas.microsoft.com/office/word/2012/wordml" xmlns:wpg="http://schemas.microsoft.com/office/word/2010/wordprocessingGroup" xmlns:wpi="http://schemas.microsoft.com/office/word/2010/wordprocessingInk" xmlns:wne="http://schemas.microsoft.com/office/word/2006/wordml" xmlns:wps="http://schemas.microsoft.com/office/word/2010/wordprocessingShape" mc:Ignorable="w14 w15 wp14">
-  <w:p>
-    <w:pPr>
-      <w:pStyle w:val="Footer"/>
-      <w:jc w:val="right"/>
-    </w:pPr>
-    <w:r>
-      <w:t>Page 9|16</w:t>
-    </w:r>
-  </w:p>
+  <w:sdt>
+    <w:sdtPr>
+      <w:id w:val="1392224898"/>
+      <w:docPartObj>
+        <w:docPartGallery w:val="Page Numbers (Bottom of Page)"/>
+        <w:docPartUnique/>
+      </w:docPartObj>
+    </w:sdtPr>
+    <w:sdtEndPr/>
+    <w:sdtContent>
+      <w:p>
+        <w:pPr>
+          <w:pStyle w:val="Footer"/>
+          <w:jc w:val="right"/>
+        </w:pPr>
+        <w:r>
+          <w:t xml:space="preserve">Page | </w:t>
+        </w:r>
+        <w:r>
+          <w:fldChar w:fldCharType="begin"/>
+        </w:r>
+        <w:r>
+          <w:instrText xml:space="preserve"> PAGE   \* MERGEFORMAT </w:instrText>
+        </w:r>
+        <w:r>
+          <w:fldChar w:fldCharType="separate"/>
+        </w:r>
+        <w:r>
+          <w:rPr>
+            <w:noProof/>
+          </w:rPr>
+          <w:t>10</w:t>
+        </w:r>
+        <w:r>
+          <w:rPr>
+            <w:noProof/>
+          </w:rPr>
+          <w:fldChar w:fldCharType="end"/>
+        </w:r>
+        <w:r>
+          <w:t xml:space="preserve"> </w:t>
+        </w:r>
+      </w:p>
+    </w:sdtContent>
+  </w:sdt>
   <w:p>
     <w:pPr>
       <w:pStyle w:val="Footer"/>
@@ -7096,15 +8126,51 @@
 
 <file path=word/footer9.xml><?xml version="1.0" encoding="utf-8"?>
 <w:ftr xmlns:wpc="http://schemas.microsoft.com/office/word/2010/wordprocessingCanvas" xmlns:mc="http://schemas.openxmlformats.org/markup-compatibility/2006" xmlns:o="urn:schemas-microsoft-com:office:office" xmlns:r="http://schemas.openxmlformats.org/officeDocument/2006/relationships" xmlns:m="http://schemas.openxmlformats.org/officeDocument/2006/math" xmlns:v="urn:schemas-microsoft-com:vml" xmlns:wp14="http://schemas.microsoft.com/office/word/2010/wordprocessingDrawing" xmlns:wp="http://schemas.openxmlformats.org/drawingml/2006/wordprocessingDrawing" xmlns:w10="urn:schemas-microsoft-com:office:word" xmlns:w="http://schemas.openxmlformats.org/wordprocessingml/2006/main" xmlns:w14="http://schemas.microsoft.com/office/word/2010/wordml" xmlns:w15="http://schemas.microsoft.com/office/word/2012/wordml" xmlns:wpg="http://schemas.microsoft.com/office/word/2010/wordprocessingGroup" xmlns:wpi="http://schemas.microsoft.com/office/word/2010/wordprocessingInk" xmlns:wne="http://schemas.microsoft.com/office/word/2006/wordml" xmlns:wps="http://schemas.microsoft.com/office/word/2010/wordprocessingShape" mc:Ignorable="w14 w15 wp14">
-  <w:p>
-    <w:pPr>
-      <w:pStyle w:val="Footer"/>
-      <w:jc w:val="right"/>
-    </w:pPr>
-    <w:r>
-      <w:t>Page 8|16</w:t>
-    </w:r>
-  </w:p>
+  <w:sdt>
+    <w:sdtPr>
+      <w:id w:val="-1097855855"/>
+      <w:docPartObj>
+        <w:docPartGallery w:val="Page Numbers (Bottom of Page)"/>
+        <w:docPartUnique/>
+      </w:docPartObj>
+    </w:sdtPr>
+    <w:sdtEndPr/>
+    <w:sdtContent>
+      <w:p>
+        <w:pPr>
+          <w:pStyle w:val="Footer"/>
+          <w:jc w:val="right"/>
+        </w:pPr>
+        <w:r>
+          <w:t xml:space="preserve">Page | </w:t>
+        </w:r>
+        <w:r>
+          <w:fldChar w:fldCharType="begin"/>
+        </w:r>
+        <w:r>
+          <w:instrText xml:space="preserve"> PAGE   \* MERGEFORMAT </w:instrText>
+        </w:r>
+        <w:r>
+          <w:fldChar w:fldCharType="separate"/>
+        </w:r>
+        <w:r>
+          <w:rPr>
+            <w:noProof/>
+          </w:rPr>
+          <w:t>9</w:t>
+        </w:r>
+        <w:r>
+          <w:rPr>
+            <w:noProof/>
+          </w:rPr>
+          <w:fldChar w:fldCharType="end"/>
+        </w:r>
+        <w:r>
+          <w:t xml:space="preserve"> </w:t>
+        </w:r>
+      </w:p>
+    </w:sdtContent>
+  </w:sdt>
   <w:p>
     <w:pPr>
       <w:pStyle w:val="Footer"/>
@@ -8398,7 +9464,7 @@
 </file>
 
 <file path=customXml/itemProps1.xml><?xml version="1.0" encoding="utf-8"?>
-<ds:datastoreItem xmlns:ds="http://schemas.openxmlformats.org/officeDocument/2006/customXml" ds:itemID="{A3DCE0F2-AC28-4683-9802-782A9E4C010F}">
+<ds:datastoreItem xmlns:ds="http://schemas.openxmlformats.org/officeDocument/2006/customXml" ds:itemID="{5845FD36-22CC-47AB-931F-9C2C963B6499}">
   <ds:schemaRefs>
     <ds:schemaRef ds:uri="http://schemas.openxmlformats.org/officeDocument/2006/bibliography"/>
   </ds:schemaRefs>

</xml_diff>